<commit_message>
removed large TADs (slow-ass script is still running atm)
</commit_message>
<xml_diff>
--- a/summaries/official_report.docx
+++ b/summaries/official_report.docx
@@ -9,7 +9,15 @@
     </w:p>
     <w:p>
       <w:r>
-        <w:t xml:space="preserve">*Genome architecture &lt;-&gt; </w:t>
+        <w:t>*</w:t>
+      </w:r>
+      <w:proofErr w:type="spellStart"/>
+      <w:r>
+        <w:t>Genome</w:t>
+      </w:r>
+      <w:proofErr w:type="spellEnd"/>
+      <w:r>
+        <w:t xml:space="preserve"> architecture &lt;-&gt; </w:t>
       </w:r>
       <w:r>
         <w:rPr>
@@ -29,60 +37,546 @@
         <w:sym w:font="Wingdings" w:char="F0E0"/>
       </w:r>
       <w:r>
-        <w:t xml:space="preserve"> some lincRNAs regulate expression cis-trans. </w:t>
+        <w:t xml:space="preserve"> </w:t>
+      </w:r>
+      <w:proofErr w:type="spellStart"/>
+      <w:proofErr w:type="gramStart"/>
+      <w:r>
+        <w:t>some</w:t>
+      </w:r>
+      <w:proofErr w:type="spellEnd"/>
+      <w:proofErr w:type="gramEnd"/>
+      <w:r>
+        <w:t xml:space="preserve"> </w:t>
+      </w:r>
+      <w:proofErr w:type="spellStart"/>
+      <w:r>
+        <w:t>lincRNAs</w:t>
+      </w:r>
+      <w:proofErr w:type="spellEnd"/>
+      <w:r>
+        <w:t xml:space="preserve"> </w:t>
+      </w:r>
+      <w:proofErr w:type="spellStart"/>
+      <w:r>
+        <w:t>regulate</w:t>
+      </w:r>
+      <w:proofErr w:type="spellEnd"/>
+      <w:r>
+        <w:t xml:space="preserve"> expression cis-</w:t>
+      </w:r>
+      <w:proofErr w:type="spellStart"/>
+      <w:r>
+        <w:t>trans</w:t>
+      </w:r>
+      <w:proofErr w:type="spellEnd"/>
+      <w:r>
+        <w:t xml:space="preserve">. </w:t>
       </w:r>
     </w:p>
     <w:p>
       <w:r>
-        <w:t xml:space="preserve">*Explain TADs, TAD boundaries, (CTCF enrichment). </w:t>
+        <w:t>*</w:t>
+      </w:r>
+      <w:proofErr w:type="spellStart"/>
+      <w:r>
+        <w:t>Explain</w:t>
+      </w:r>
+      <w:proofErr w:type="spellEnd"/>
+      <w:r>
+        <w:t xml:space="preserve"> </w:t>
+      </w:r>
+      <w:proofErr w:type="spellStart"/>
+      <w:r>
+        <w:t>TADs</w:t>
+      </w:r>
+      <w:proofErr w:type="spellEnd"/>
+      <w:r>
+        <w:t xml:space="preserve">, TAD </w:t>
+      </w:r>
+      <w:proofErr w:type="spellStart"/>
+      <w:r>
+        <w:t>boundaries</w:t>
+      </w:r>
+      <w:proofErr w:type="spellEnd"/>
+      <w:r>
+        <w:t xml:space="preserve">, (CTCF </w:t>
+      </w:r>
+      <w:proofErr w:type="spellStart"/>
+      <w:r>
+        <w:t>enrichment</w:t>
+      </w:r>
+      <w:proofErr w:type="spellEnd"/>
+      <w:r>
+        <w:t xml:space="preserve">). </w:t>
       </w:r>
     </w:p>
     <w:p>
       <w:r>
-        <w:t xml:space="preserve">*Blabla investigate TAD-bound lincRNAs </w:t>
-      </w:r>
+        <w:t xml:space="preserve">*Blabla </w:t>
+      </w:r>
+      <w:proofErr w:type="spellStart"/>
+      <w:r>
+        <w:t>investigate</w:t>
+      </w:r>
+      <w:proofErr w:type="spellEnd"/>
+      <w:r>
+        <w:t xml:space="preserve"> TAD-</w:t>
+      </w:r>
+      <w:proofErr w:type="spellStart"/>
+      <w:r>
+        <w:t>bound</w:t>
+      </w:r>
+      <w:proofErr w:type="spellEnd"/>
+      <w:r>
+        <w:t xml:space="preserve"> </w:t>
+      </w:r>
+      <w:proofErr w:type="spellStart"/>
+      <w:r>
+        <w:t>lincRNAs</w:t>
+      </w:r>
+      <w:proofErr w:type="spellEnd"/>
+      <w:r>
+        <w:t xml:space="preserve"> </w:t>
+      </w:r>
+      <w:proofErr w:type="spellStart"/>
       <w:r>
         <w:t>properties</w:t>
       </w:r>
+      <w:proofErr w:type="spellEnd"/>
     </w:p>
     <w:p>
-      <w:r>
-        <w:t>?TR lincRNAs, impact on traits</w:t>
+      <w:proofErr w:type="gramStart"/>
+      <w:r>
+        <w:t>?TR</w:t>
+      </w:r>
+      <w:proofErr w:type="gramEnd"/>
+      <w:r>
+        <w:t xml:space="preserve"> </w:t>
+      </w:r>
+      <w:proofErr w:type="spellStart"/>
+      <w:r>
+        <w:t>lincRNAs</w:t>
+      </w:r>
+      <w:proofErr w:type="spellEnd"/>
+      <w:r>
+        <w:t>, impact on traits</w:t>
       </w:r>
     </w:p>
     <w:p/>
     <w:p>
+      <w:proofErr w:type="spellStart"/>
       <w:r>
         <w:t>Results</w:t>
       </w:r>
+      <w:proofErr w:type="spellEnd"/>
     </w:p>
     <w:p/>
     <w:p>
       <w:r>
-        <w:t>TAD boundaries definition</w:t>
-      </w:r>
+        <w:t xml:space="preserve">TAD </w:t>
+      </w:r>
+      <w:proofErr w:type="spellStart"/>
+      <w:r>
+        <w:t>boundaries</w:t>
+      </w:r>
+      <w:proofErr w:type="spellEnd"/>
+      <w:r>
+        <w:t xml:space="preserve"> </w:t>
+      </w:r>
+      <w:proofErr w:type="spellStart"/>
+      <w:r>
+        <w:t>definition</w:t>
+      </w:r>
+      <w:proofErr w:type="spellEnd"/>
     </w:p>
     <w:p>
-      <w:r>
-        <w:t>Diff between TAD</w:t>
+      <w:proofErr w:type="spellStart"/>
+      <w:r>
+        <w:t>Diff</w:t>
+      </w:r>
+      <w:proofErr w:type="spellEnd"/>
+      <w:r>
+        <w:t xml:space="preserve"> </w:t>
+      </w:r>
+      <w:proofErr w:type="spellStart"/>
+      <w:r>
+        <w:t>between</w:t>
+      </w:r>
+      <w:proofErr w:type="spellEnd"/>
+      <w:r>
+        <w:t xml:space="preserve"> </w:t>
+      </w:r>
+      <w:proofErr w:type="spellStart"/>
+      <w:r>
+        <w:t>TADbound</w:t>
+      </w:r>
+      <w:proofErr w:type="spellEnd"/>
+      <w:r>
+        <w:t xml:space="preserve"> and non-</w:t>
+      </w:r>
+      <w:proofErr w:type="spellStart"/>
+      <w:r>
+        <w:t>TADbound</w:t>
+      </w:r>
+      <w:proofErr w:type="spellEnd"/>
+      <w:r>
+        <w:t xml:space="preserve"> </w:t>
+      </w:r>
+      <w:proofErr w:type="spellStart"/>
+      <w:r>
+        <w:t>lincRNAs</w:t>
       </w:r>
       <w:bookmarkStart w:id="0" w:name="_GoBack"/>
       <w:bookmarkEnd w:id="0"/>
-      <w:r>
-        <w:t>bound and non-TADbound</w:t>
-      </w:r>
+      <w:proofErr w:type="spellEnd"/>
     </w:p>
     <w:p/>
     <w:p>
-      <w:r>
-        <w:t xml:space="preserve">Genomic DNA is folded onto itself, forming compact structures that affect gene expression.  On a large scale, regions presenting a high degree of compaction are classified as heterochromatin while </w:t>
-      </w:r>
-      <w:r>
-        <w:t>uncondensed regions are classified as euchromatin. These are respectively associated with lower and higher expression levels. On a smaller scale, areas where DNA-DNA interactions are especially frequent are called topologically associated domains (TADs). T</w:t>
-      </w:r>
-      <w:r>
-        <w:t>hose domains are conserved across cell lines and contain</w:t>
-      </w:r>
+      <w:proofErr w:type="spellStart"/>
+      <w:r>
+        <w:t>Genomic</w:t>
+      </w:r>
+      <w:proofErr w:type="spellEnd"/>
+      <w:r>
+        <w:t xml:space="preserve"> DNA </w:t>
+      </w:r>
+      <w:proofErr w:type="spellStart"/>
+      <w:r>
+        <w:t>is</w:t>
+      </w:r>
+      <w:proofErr w:type="spellEnd"/>
+      <w:r>
+        <w:t xml:space="preserve"> </w:t>
+      </w:r>
+      <w:proofErr w:type="spellStart"/>
+      <w:r>
+        <w:t>folded</w:t>
+      </w:r>
+      <w:proofErr w:type="spellEnd"/>
+      <w:r>
+        <w:t xml:space="preserve"> onto </w:t>
+      </w:r>
+      <w:proofErr w:type="spellStart"/>
+      <w:r>
+        <w:t>itself</w:t>
+      </w:r>
+      <w:proofErr w:type="spellEnd"/>
+      <w:r>
+        <w:t xml:space="preserve">, </w:t>
+      </w:r>
+      <w:proofErr w:type="spellStart"/>
+      <w:r>
+        <w:t>forming</w:t>
+      </w:r>
+      <w:proofErr w:type="spellEnd"/>
+      <w:r>
+        <w:t xml:space="preserve"> compact structures </w:t>
+      </w:r>
+      <w:proofErr w:type="spellStart"/>
+      <w:r>
+        <w:t>that</w:t>
+      </w:r>
+      <w:proofErr w:type="spellEnd"/>
+      <w:r>
+        <w:t xml:space="preserve"> affect </w:t>
+      </w:r>
+      <w:proofErr w:type="spellStart"/>
+      <w:r>
+        <w:t>gene</w:t>
+      </w:r>
+      <w:proofErr w:type="spellEnd"/>
+      <w:r>
+        <w:t xml:space="preserve"> expression.  On a large </w:t>
+      </w:r>
+      <w:proofErr w:type="spellStart"/>
+      <w:r>
+        <w:t>scale</w:t>
+      </w:r>
+      <w:proofErr w:type="spellEnd"/>
+      <w:r>
+        <w:t xml:space="preserve">, </w:t>
+      </w:r>
+      <w:proofErr w:type="spellStart"/>
+      <w:r>
+        <w:t>regions</w:t>
+      </w:r>
+      <w:proofErr w:type="spellEnd"/>
+      <w:r>
+        <w:t xml:space="preserve"> </w:t>
+      </w:r>
+      <w:proofErr w:type="spellStart"/>
+      <w:r>
+        <w:t>presenting</w:t>
+      </w:r>
+      <w:proofErr w:type="spellEnd"/>
+      <w:r>
+        <w:t xml:space="preserve"> a </w:t>
+      </w:r>
+      <w:proofErr w:type="spellStart"/>
+      <w:r>
+        <w:t>high</w:t>
+      </w:r>
+      <w:proofErr w:type="spellEnd"/>
+      <w:r>
+        <w:t xml:space="preserve"> </w:t>
+      </w:r>
+      <w:proofErr w:type="spellStart"/>
+      <w:r>
+        <w:t>degree</w:t>
+      </w:r>
+      <w:proofErr w:type="spellEnd"/>
+      <w:r>
+        <w:t xml:space="preserve"> of compaction are </w:t>
+      </w:r>
+      <w:proofErr w:type="spellStart"/>
+      <w:r>
+        <w:t>classified</w:t>
+      </w:r>
+      <w:proofErr w:type="spellEnd"/>
+      <w:r>
+        <w:t xml:space="preserve"> as </w:t>
+      </w:r>
+      <w:proofErr w:type="spellStart"/>
+      <w:r>
+        <w:t>heterochromatin</w:t>
+      </w:r>
+      <w:proofErr w:type="spellEnd"/>
+      <w:r>
+        <w:t xml:space="preserve"> </w:t>
+      </w:r>
+      <w:proofErr w:type="spellStart"/>
+      <w:r>
+        <w:t>while</w:t>
+      </w:r>
+      <w:proofErr w:type="spellEnd"/>
+      <w:r>
+        <w:t xml:space="preserve"> </w:t>
+      </w:r>
+      <w:proofErr w:type="spellStart"/>
+      <w:r>
+        <w:t>uncondensed</w:t>
+      </w:r>
+      <w:proofErr w:type="spellEnd"/>
+      <w:r>
+        <w:t xml:space="preserve"> </w:t>
+      </w:r>
+      <w:proofErr w:type="spellStart"/>
+      <w:r>
+        <w:t>regions</w:t>
+      </w:r>
+      <w:proofErr w:type="spellEnd"/>
+      <w:r>
+        <w:t xml:space="preserve"> are </w:t>
+      </w:r>
+      <w:proofErr w:type="spellStart"/>
+      <w:r>
+        <w:t>classified</w:t>
+      </w:r>
+      <w:proofErr w:type="spellEnd"/>
+      <w:r>
+        <w:t xml:space="preserve"> as </w:t>
+      </w:r>
+      <w:proofErr w:type="spellStart"/>
+      <w:r>
+        <w:t>euchromatin</w:t>
+      </w:r>
+      <w:proofErr w:type="spellEnd"/>
+      <w:r>
+        <w:t xml:space="preserve">. </w:t>
+      </w:r>
+      <w:proofErr w:type="spellStart"/>
+      <w:r>
+        <w:t>These</w:t>
+      </w:r>
+      <w:proofErr w:type="spellEnd"/>
+      <w:r>
+        <w:t xml:space="preserve"> are </w:t>
+      </w:r>
+      <w:proofErr w:type="spellStart"/>
+      <w:r>
+        <w:t>respectively</w:t>
+      </w:r>
+      <w:proofErr w:type="spellEnd"/>
+      <w:r>
+        <w:t xml:space="preserve"> </w:t>
+      </w:r>
+      <w:proofErr w:type="spellStart"/>
+      <w:r>
+        <w:t>associated</w:t>
+      </w:r>
+      <w:proofErr w:type="spellEnd"/>
+      <w:r>
+        <w:t xml:space="preserve"> </w:t>
+      </w:r>
+      <w:proofErr w:type="spellStart"/>
+      <w:r>
+        <w:t>with</w:t>
+      </w:r>
+      <w:proofErr w:type="spellEnd"/>
+      <w:r>
+        <w:t xml:space="preserve"> </w:t>
+      </w:r>
+      <w:proofErr w:type="spellStart"/>
+      <w:r>
+        <w:t>lower</w:t>
+      </w:r>
+      <w:proofErr w:type="spellEnd"/>
+      <w:r>
+        <w:t xml:space="preserve"> and </w:t>
+      </w:r>
+      <w:proofErr w:type="spellStart"/>
+      <w:r>
+        <w:t>higher</w:t>
+      </w:r>
+      <w:proofErr w:type="spellEnd"/>
+      <w:r>
+        <w:t xml:space="preserve"> expression </w:t>
+      </w:r>
+      <w:proofErr w:type="spellStart"/>
+      <w:r>
+        <w:t>levels</w:t>
+      </w:r>
+      <w:proofErr w:type="spellEnd"/>
+      <w:r>
+        <w:t xml:space="preserve">. On a </w:t>
+      </w:r>
+      <w:proofErr w:type="spellStart"/>
+      <w:r>
+        <w:t>smaller</w:t>
+      </w:r>
+      <w:proofErr w:type="spellEnd"/>
+      <w:r>
+        <w:t xml:space="preserve"> </w:t>
+      </w:r>
+      <w:proofErr w:type="spellStart"/>
+      <w:r>
+        <w:t>scale</w:t>
+      </w:r>
+      <w:proofErr w:type="spellEnd"/>
+      <w:r>
+        <w:t xml:space="preserve">, areas </w:t>
+      </w:r>
+      <w:proofErr w:type="spellStart"/>
+      <w:r>
+        <w:t>where</w:t>
+      </w:r>
+      <w:proofErr w:type="spellEnd"/>
+      <w:r>
+        <w:t xml:space="preserve"> DNA-DNA interactions are </w:t>
+      </w:r>
+      <w:proofErr w:type="spellStart"/>
+      <w:r>
+        <w:t>especially</w:t>
+      </w:r>
+      <w:proofErr w:type="spellEnd"/>
+      <w:r>
+        <w:t xml:space="preserve"> </w:t>
+      </w:r>
+      <w:proofErr w:type="spellStart"/>
+      <w:r>
+        <w:t>frequent</w:t>
+      </w:r>
+      <w:proofErr w:type="spellEnd"/>
+      <w:r>
+        <w:t xml:space="preserve"> are </w:t>
+      </w:r>
+      <w:proofErr w:type="spellStart"/>
+      <w:r>
+        <w:t>called</w:t>
+      </w:r>
+      <w:proofErr w:type="spellEnd"/>
+      <w:r>
+        <w:t xml:space="preserve"> </w:t>
+      </w:r>
+      <w:proofErr w:type="spellStart"/>
+      <w:r>
+        <w:t>topologically</w:t>
+      </w:r>
+      <w:proofErr w:type="spellEnd"/>
+      <w:r>
+        <w:t xml:space="preserve"> </w:t>
+      </w:r>
+      <w:proofErr w:type="spellStart"/>
+      <w:r>
+        <w:t>associated</w:t>
+      </w:r>
+      <w:proofErr w:type="spellEnd"/>
+      <w:r>
+        <w:t xml:space="preserve"> </w:t>
+      </w:r>
+      <w:proofErr w:type="spellStart"/>
+      <w:r>
+        <w:t>domains</w:t>
+      </w:r>
+      <w:proofErr w:type="spellEnd"/>
+      <w:r>
+        <w:t xml:space="preserve"> (</w:t>
+      </w:r>
+      <w:proofErr w:type="spellStart"/>
+      <w:r>
+        <w:t>TADs</w:t>
+      </w:r>
+      <w:proofErr w:type="spellEnd"/>
+      <w:r>
+        <w:t xml:space="preserve">). </w:t>
+      </w:r>
+      <w:proofErr w:type="spellStart"/>
+      <w:r>
+        <w:t>Those</w:t>
+      </w:r>
+      <w:proofErr w:type="spellEnd"/>
+      <w:r>
+        <w:t xml:space="preserve"> </w:t>
+      </w:r>
+      <w:proofErr w:type="spellStart"/>
+      <w:r>
+        <w:t>domains</w:t>
+      </w:r>
+      <w:proofErr w:type="spellEnd"/>
+      <w:r>
+        <w:t xml:space="preserve"> are </w:t>
+      </w:r>
+      <w:proofErr w:type="spellStart"/>
+      <w:r>
+        <w:t>conserve</w:t>
+      </w:r>
+      <w:r>
+        <w:t>d</w:t>
+      </w:r>
+      <w:proofErr w:type="spellEnd"/>
+      <w:r>
+        <w:t xml:space="preserve"> </w:t>
+      </w:r>
+      <w:proofErr w:type="spellStart"/>
+      <w:r>
+        <w:t>across</w:t>
+      </w:r>
+      <w:proofErr w:type="spellEnd"/>
+      <w:r>
+        <w:t xml:space="preserve"> </w:t>
+      </w:r>
+      <w:proofErr w:type="spellStart"/>
+      <w:r>
+        <w:t>cell</w:t>
+      </w:r>
+      <w:proofErr w:type="spellEnd"/>
+      <w:r>
+        <w:t xml:space="preserve"> </w:t>
+      </w:r>
+      <w:proofErr w:type="spellStart"/>
+      <w:r>
+        <w:t>lines</w:t>
+      </w:r>
+      <w:proofErr w:type="spellEnd"/>
+      <w:r>
+        <w:t xml:space="preserve"> and </w:t>
+      </w:r>
+      <w:proofErr w:type="spellStart"/>
+      <w:r>
+        <w:t>contain</w:t>
+      </w:r>
+      <w:proofErr w:type="spellEnd"/>
     </w:p>
     <w:sectPr>
       <w:pgSz w:w="11906" w:h="16838"/>

</xml_diff>

<commit_message>
writing script for serial gat runs
</commit_message>
<xml_diff>
--- a/summaries/official_report.docx
+++ b/summaries/official_report.docx
@@ -42,13 +42,7 @@
         <w:rPr>
           <w:rFonts w:eastAsia="Wingdings" w:cs="Wingdings" w:ascii="Wingdings" w:hAnsi="Wingdings"/>
         </w:rPr>
-        <w:t>-</w:t>
-      </w:r>
-      <w:r>
-        <w:rPr>
-          <w:rFonts w:eastAsia="Wingdings" w:cs="Wingdings" w:ascii="Wingdings" w:hAnsi="Wingdings"/>
-        </w:rPr>
-        <w:t>&gt;</w:t>
+        <w:t>-&gt;</w:t>
       </w:r>
       <w:r>
         <w:rPr/>
@@ -117,7 +111,7 @@
       <w:pPr>
         <w:pStyle w:val="Normal"/>
         <w:pBdr>
-          <w:bottom w:val="single" w:sz="2" w:space="2" w:color="000000"/>
+          <w:bottom w:val="single" w:sz="2" w:space="2" w:color="000001"/>
         </w:pBdr>
         <w:rPr/>
       </w:pPr>
@@ -170,11 +164,7 @@
       </w:pPr>
       <w:r>
         <w:rPr/>
-        <w:t xml:space="preserve">Genomic DNA is folded onto itself, forming compact structures that affect gene expression.  On a large scale, regions presenting a high degree of compaction are classified as heterochromatin while uncondensed regions are classified as euchromatin. These are respectively associated with lower and higher expression levels. On a smaller scale, areas where DNA-DNA interactions are especially frequent are called topologically associated domains (TADs). Those domains are conserved across cell lines and contain </w:t>
-      </w:r>
-      <w:r>
-        <w:rPr/>
-        <w:t xml:space="preserve">smaller loop structures that allow different genetic elements such as enhancers and promoters to contact each other. The boundaries of TADs act as insulators, preventing DNA-DNA interactions across them. They are also gene-dense and enriched in  highly transcribed genes (Ong et Corces, 2014). </w:t>
+        <w:t xml:space="preserve">Genomic DNA is folded onto itself, forming compact structures that affect gene expression.  On a large scale, regions presenting a high degree of compaction are classified as heterochromatin while uncondensed regions are classified as euchromatin. These are respectively associated with lower and higher expression levels. On a smaller scale, areas where DNA-DNA interactions are especially frequent are called topologically associated domains (TADs). Those domains are conserved across cell lines and contain smaller loop structures that allow different genetic elements such as enhancers and promoters to contact each other. The boundaries of TADs act as insulators, preventing DNA-DNA interactions across them. They are also gene-dense and enriched in  highly transcribed genes (Ong et Corces, 2014). </w:t>
       </w:r>
     </w:p>
     <w:p>
@@ -192,15 +182,7 @@
           <w:bCs w:val="false"/>
           <w:u w:val="none"/>
         </w:rPr>
-        <w:t xml:space="preserve">. </w:t>
-      </w:r>
-      <w:r>
-        <w:rPr>
-          <w:b w:val="false"/>
-          <w:bCs w:val="false"/>
-          <w:u w:val="none"/>
-        </w:rPr>
-        <w:t xml:space="preserve">LincRNAs that are associated with enhancer elements (elincRNAs) and therefore, highly transcribed are especially likely to be involved in such processes. </w:t>
+        <w:t xml:space="preserve">. LincRNAs that are associated with enhancer elements (elincRNAs) and therefore, highly transcribed are especially likely to be involved in such processes. </w:t>
       </w:r>
     </w:p>
     <w:sectPr>
@@ -222,7 +204,6 @@
     <w:rPrDefault>
       <w:rPr>
         <w:rFonts w:ascii="Cambria" w:hAnsi="Cambria" w:eastAsia="ＭＳ 明朝" w:cs="" w:asciiTheme="minorHAnsi" w:cstheme="minorBidi" w:eastAsiaTheme="minorEastAsia" w:hAnsiTheme="minorHAnsi"/>
-        <w:sz w:val="24"/>
         <w:szCs w:val="24"/>
         <w:lang w:val="fr-FR" w:eastAsia="en-US" w:bidi="ar-SA"/>
       </w:rPr>
@@ -380,7 +361,7 @@
     </w:pPr>
     <w:rPr>
       <w:rFonts w:ascii="Cambria" w:hAnsi="Cambria" w:eastAsia="ＭＳ 明朝" w:cs="" w:asciiTheme="minorHAnsi" w:cstheme="minorBidi" w:eastAsiaTheme="minorEastAsia" w:hAnsiTheme="minorHAnsi"/>
-      <w:color w:val="auto"/>
+      <w:color w:val="00000A"/>
       <w:sz w:val="24"/>
       <w:szCs w:val="24"/>
       <w:lang w:val="fr-FR" w:eastAsia="en-US" w:bidi="ar-SA"/>

</xml_diff>

<commit_message>
writing report 6 about gat
</commit_message>
<xml_diff>
--- a/summaries/official_report.docx
+++ b/summaries/official_report.docx
@@ -47,25 +47,17 @@
       </w:pPr>
       <w:r>
         <w:rPr/>
-        <w:t>*</w:t>
-      </w:r>
-      <w:r>
-        <w:rPr/>
-        <w:t>elincRNAs enriched at TAD boundaries</w:t>
-      </w:r>
-    </w:p>
-    <w:p>
-      <w:pPr>
-        <w:pStyle w:val="Normal"/>
-        <w:rPr/>
-      </w:pPr>
-      <w:r>
-        <w:rPr/>
-        <w:t>*</w:t>
-      </w:r>
-      <w:r>
-        <w:rPr/>
-        <w:t>[more to come]</w:t>
+        <w:t>*elincRNAs enriched at TAD boundaries</w:t>
+      </w:r>
+    </w:p>
+    <w:p>
+      <w:pPr>
+        <w:pStyle w:val="Normal"/>
+        <w:rPr/>
+      </w:pPr>
+      <w:r>
+        <w:rPr/>
+        <w:t>*[more to come]</w:t>
       </w:r>
     </w:p>
     <w:p>
@@ -95,11 +87,7 @@
       </w:pPr>
       <w:r>
         <w:rPr/>
-        <w:t>*enrichment</w:t>
-      </w:r>
-      <w:r>
-        <w:rPr/>
-        <w:t xml:space="preserve"> test</w:t>
+        <w:t>*enrichment test</w:t>
       </w:r>
     </w:p>
     <w:p>
@@ -119,25 +107,17 @@
       </w:pPr>
       <w:r>
         <w:rPr/>
-        <w:t>*</w:t>
-      </w:r>
-      <w:r>
-        <w:rPr/>
-        <w:t>tissue specificity</w:t>
-      </w:r>
-    </w:p>
-    <w:p>
-      <w:pPr>
-        <w:pStyle w:val="Normal"/>
-        <w:rPr/>
-      </w:pPr>
-      <w:r>
-        <w:rPr/>
-        <w:t>*</w:t>
-      </w:r>
-      <w:r>
-        <w:rPr/>
-        <w:t>expression levels</w:t>
+        <w:t>*tissue specificity</w:t>
+      </w:r>
+    </w:p>
+    <w:p>
+      <w:pPr>
+        <w:pStyle w:val="Normal"/>
+        <w:rPr/>
+      </w:pPr>
+      <w:r>
+        <w:rPr/>
+        <w:t>*expression levels</w:t>
       </w:r>
     </w:p>
     <w:p>
@@ -179,15 +159,7 @@
           <w:bCs w:val="false"/>
           <w:u w:val="none"/>
         </w:rPr>
-        <w:t xml:space="preserve">-  </w:t>
-      </w:r>
-      <w:r>
-        <w:rPr>
-          <w:b w:val="false"/>
-          <w:bCs w:val="false"/>
-          <w:u w:val="none"/>
-        </w:rPr>
-        <w:t>BEDtools 2.26</w:t>
+        <w:t>-  BEDtools 2.26</w:t>
       </w:r>
     </w:p>
     <w:p>
@@ -250,7 +222,15 @@
       </w:pPr>
       <w:r>
         <w:rPr/>
-        <w:t xml:space="preserve">Genomic DNA is folded onto itself, forming compact structures that affect gene expression.  On a large scale, regions presenting a high degree of compaction are classified as heterochromatin while uncondensed regions are classified as euchromatin. These are respectively associated with lower and higher expression levels. On a smaller scale, areas where DNA-DNA interactions are especially frequent are called topologically associated domains (TADs). Those domains are conserved across cell lines and contain smaller loop structures that allow different genetic elements such as enhancers and promoters to contact each other. The boundaries of TADs act as insulators, preventing DNA-DNA interactions across them. They are also gene-dense and enriched in  highly transcribed genes (Ong et Corces, 2014). </w:t>
+        <w:t xml:space="preserve">Genomic DNA is folded onto itself, forming compact structures that affect gene expression.  On a large scale, regions presenting a high degree of compaction are classified as heterochromatin while uncondensed regions are </w:t>
+      </w:r>
+      <w:r>
+        <w:rPr/>
+        <w:t>called</w:t>
+      </w:r>
+      <w:r>
+        <w:rPr/>
+        <w:t xml:space="preserve"> as euchromatin. These are respectively associated with lower and higher expression levels. On a smaller scale, areas where DNA-DNA interactions are especially frequent are called topologically associated domains (TADs). Those domains are conserved across cell lines and contain smaller loop structures that allow different genetic elements such as enhancers and promoters to contact each other. The boundaries of TADs act as insulators, preventing DNA-DNA interactions across them. They are also gene-dense and enriched in  highly transcribed genes (Ong et Corces, 2014). </w:t>
       </w:r>
     </w:p>
     <w:p>
@@ -261,15 +241,7 @@
       </w:pPr>
       <w:r>
         <w:rPr/>
-        <w:t xml:space="preserve">Long intergenic non-coding RNAs (lincRNAs) might play a role in the </w:t>
-      </w:r>
-      <w:r>
-        <w:rPr/>
-        <w:t>control</w:t>
-      </w:r>
-      <w:r>
-        <w:rPr/>
-        <w:t xml:space="preserve"> of nuclear architecture as they have been shown to mediate promoter-enhancer interactions and are enriched in TAD-boundaries (Chen et al 2016)</w:t>
+        <w:t>Long intergenic non-coding RNAs (lincRNAs) might play a role in the control of nuclear architecture as they have been shown to mediate promoter-enhancer interactions and are enriched in TAD-boundaries (Chen et al 2016)</w:t>
       </w:r>
       <w:r>
         <w:rPr>
@@ -277,87 +249,7 @@
           <w:bCs w:val="false"/>
           <w:u w:val="none"/>
         </w:rPr>
-        <w:t xml:space="preserve">. LincRNAs </w:t>
-      </w:r>
-      <w:r>
-        <w:rPr>
-          <w:b w:val="false"/>
-          <w:bCs w:val="false"/>
-          <w:u w:val="none"/>
-        </w:rPr>
-        <w:t xml:space="preserve">promoters are also enriched in enhancer marks </w:t>
-      </w:r>
-      <w:r>
-        <w:rPr>
-          <w:b w:val="false"/>
-          <w:bCs w:val="false"/>
-          <w:u w:val="none"/>
-        </w:rPr>
-        <w:t>(Popadin et al, 2013)</w:t>
-      </w:r>
-      <w:r>
-        <w:rPr>
-          <w:b w:val="false"/>
-          <w:bCs w:val="false"/>
-          <w:u w:val="none"/>
-        </w:rPr>
-        <w:t xml:space="preserve">, </w:t>
-      </w:r>
-      <w:r>
-        <w:rPr>
-          <w:b w:val="false"/>
-          <w:bCs w:val="false"/>
-          <w:u w:val="none"/>
-        </w:rPr>
-        <w:t xml:space="preserve"> </w:t>
-      </w:r>
-      <w:r>
-        <w:rPr>
-          <w:b w:val="false"/>
-          <w:bCs w:val="false"/>
-          <w:u w:val="none"/>
-        </w:rPr>
-        <w:t xml:space="preserve">which  suggest a role in </w:t>
-      </w:r>
-      <w:r>
-        <w:rPr>
-          <w:b w:val="false"/>
-          <w:bCs w:val="false"/>
-          <w:u w:val="none"/>
-        </w:rPr>
-        <w:t>transcriptional regulation</w:t>
-      </w:r>
-      <w:r>
-        <w:rPr>
-          <w:b w:val="false"/>
-          <w:bCs w:val="false"/>
-          <w:u w:val="none"/>
-        </w:rPr>
-        <w:t xml:space="preserve">. LincRNAs whose promoter region is associated with enhancers </w:t>
-      </w:r>
-      <w:r>
-        <w:rPr>
-          <w:b w:val="false"/>
-          <w:bCs w:val="false"/>
-          <w:u w:val="none"/>
-        </w:rPr>
-        <w:t xml:space="preserve">(elincRNAs) </w:t>
-      </w:r>
-      <w:r>
-        <w:rPr>
-          <w:b w:val="false"/>
-          <w:bCs w:val="false"/>
-          <w:u w:val="none"/>
-        </w:rPr>
-        <w:t>are good candidate</w:t>
-      </w:r>
-      <w:r>
-        <w:rPr>
-          <w:b w:val="false"/>
-          <w:bCs w:val="false"/>
-          <w:u w:val="none"/>
-        </w:rPr>
-        <w:t>s for studying their involvement in the regulation DNA-DNA contacts.</w:t>
+        <w:t>. LincRNAs promoters are also enriched in enhancer marks (Popadin et al, 2013),  which  suggest a role in transcriptional regulation. LincRNAs whose promoter region is associated with enhancers (elincRNAs) are good candidates for studying their involvement in the regulation DNA-DNA contacts.</w:t>
       </w:r>
     </w:p>
     <w:p>
@@ -387,31 +279,7 @@
           <w:bCs w:val="false"/>
           <w:u w:val="none"/>
         </w:rPr>
-        <w:t xml:space="preserve">In this work, we </w:t>
-      </w:r>
-      <w:r>
-        <w:rPr>
-          <w:b w:val="false"/>
-          <w:bCs w:val="false"/>
-          <w:u w:val="none"/>
-        </w:rPr>
-        <w:t xml:space="preserve">study </w:t>
-      </w:r>
-      <w:r>
-        <w:rPr>
-          <w:b w:val="false"/>
-          <w:bCs w:val="false"/>
-          <w:u w:val="none"/>
-        </w:rPr>
-        <w:t xml:space="preserve">the role of elincRNAs in the </w:t>
-      </w:r>
-      <w:r>
-        <w:rPr>
-          <w:b w:val="false"/>
-          <w:bCs w:val="false"/>
-          <w:u w:val="none"/>
-        </w:rPr>
-        <w:t>organization of TADs using bioinformatics tools and publicly available data from the ENCODE project. ~~The study of elincRNAs is of particular interest as they have been linked to various disease phenotypes (SOURCE)~~</w:t>
+        <w:t>In this work, we study the role of elincRNAs in the organization of TADs using bioinformatics tools and publicly available data from the ENCODE project. ~~The study of elincRNAs is of particular interest as they have been linked to various disease phenotypes (SOURCE)~~</w:t>
       </w:r>
     </w:p>
     <w:p>
@@ -425,18 +293,17 @@
         </w:rPr>
       </w:pPr>
       <w:r>
-        <w:rPr/>
-      </w:r>
-    </w:p>
-    <w:p>
-      <w:pPr>
-        <w:pStyle w:val="Normal"/>
         <w:rPr>
-          <w:b w:val="false"/>
           <w:b w:val="false"/>
           <w:bCs w:val="false"/>
           <w:u w:val="none"/>
         </w:rPr>
+      </w:r>
+    </w:p>
+    <w:p>
+      <w:pPr>
+        <w:pStyle w:val="Normal"/>
+        <w:rPr/>
       </w:pPr>
       <w:r>
         <w:rPr/>

</xml_diff>

<commit_message>
writing introduction of final report.
</commit_message>
<xml_diff>
--- a/summaries/official_report.docx
+++ b/summaries/official_report.docx
@@ -173,7 +173,15 @@
           <w:bCs w:val="false"/>
           <w:u w:val="none"/>
         </w:rPr>
-        <w:t>-  R</w:t>
+        <w:t xml:space="preserve">-  R </w:t>
+      </w:r>
+      <w:r>
+        <w:rPr>
+          <w:b w:val="false"/>
+          <w:bCs w:val="false"/>
+          <w:u w:val="none"/>
+        </w:rPr>
+        <w:t>3.3.1</w:t>
       </w:r>
     </w:p>
     <w:p>
@@ -222,34 +230,62 @@
       </w:pPr>
       <w:r>
         <w:rPr/>
-        <w:t xml:space="preserve">Genomic DNA is folded onto itself, forming compact structures that affect gene expression.  On a large scale, regions presenting a high degree of compaction are classified as heterochromatin while uncondensed regions are </w:t>
-      </w:r>
-      <w:r>
-        <w:rPr/>
-        <w:t>called</w:t>
-      </w:r>
-      <w:r>
-        <w:rPr/>
-        <w:t xml:space="preserve"> as euchromatin. These are respectively associated with lower and higher expression levels. On a smaller scale, areas where DNA-DNA interactions are especially frequent are called topologically associated domains (TADs). Those domains are conserved across cell lines and contain smaller loop structures that allow different genetic elements such as enhancers and promoters to contact each other. The boundaries of TADs act as insulators, preventing DNA-DNA interactions across them. They are also gene-dense and enriched in  highly transcribed genes (Ong et Corces, 2014). </w:t>
+        <w:t xml:space="preserve">Genomic DNA is folded onto itself, forming compact structures that affect gene expression. On a large scale, regions presenting a high degree of compaction are classified as heterochromatin while uncondensed regions are called as euchromatin. These are respectively associated with lower and higher expression levels. On a smaller scale, areas where DNA-DNA interactions are especially frequent are called topologically associated domains (TADs). Those domains are conserved across cell lines and contain smaller loop structures that allow different genetic elements such as enhancers and promoters to contact each other. </w:t>
+      </w:r>
+      <w:r>
+        <w:rPr/>
+        <w:t>Chromatin loops are often present at domains boundaries (Rao et al, 2014) and are enriched in CTCF and cohesin binding sites. Both proteins are thought to play a role in the delimitation of TADs since t</w:t>
+      </w:r>
+      <w:r>
+        <w:rPr/>
+        <w:t xml:space="preserve">he boundaries of TADs act as insulators, preventing DNA-DNA interactions across them. </w:t>
+      </w:r>
+      <w:r>
+        <w:rPr/>
+        <w:t>TAD boundaries</w:t>
+      </w:r>
+      <w:r>
+        <w:rPr/>
+        <w:t xml:space="preserve"> are also gene-dense and enriched in  highly transcribed genes (Ong et Corces, 2014). Long intergenic non-coding RNAs (lincRNAs) might play a role in the control of nuclear architecture as they have been shown to mediate promoter-enhancer interactions and are enriched in TAD-boundaries (Chen et al 2016)</w:t>
+      </w:r>
+      <w:r>
+        <w:rPr>
+          <w:b w:val="false"/>
+          <w:bCs w:val="false"/>
+          <w:u w:val="none"/>
+        </w:rPr>
+        <w:t xml:space="preserve">. LincRNAs promoters are also enriched in enhancer marks (Popadin et al, 2013),  which  suggest a role in transcriptional regulation. LincRNAs whose promoter region is associated with enhancers (elincRNAs) are good candidates for studying their involvement in the regulation </w:t>
+      </w:r>
+      <w:r>
+        <w:rPr>
+          <w:b w:val="false"/>
+          <w:bCs w:val="false"/>
+          <w:u w:val="none"/>
+        </w:rPr>
+        <w:t xml:space="preserve">of </w:t>
+      </w:r>
+      <w:r>
+        <w:rPr>
+          <w:b w:val="false"/>
+          <w:bCs w:val="false"/>
+          <w:u w:val="none"/>
+        </w:rPr>
+        <w:t>DNA-DNA contacts.</w:t>
       </w:r>
     </w:p>
     <w:p>
       <w:pPr>
         <w:pStyle w:val="Normal"/>
         <w:jc w:val="both"/>
-        <w:rPr/>
-      </w:pPr>
-      <w:r>
-        <w:rPr/>
-        <w:t>Long intergenic non-coding RNAs (lincRNAs) might play a role in the control of nuclear architecture as they have been shown to mediate promoter-enhancer interactions and are enriched in TAD-boundaries (Chen et al 2016)</w:t>
-      </w:r>
-      <w:r>
-        <w:rPr>
-          <w:b w:val="false"/>
-          <w:bCs w:val="false"/>
-          <w:u w:val="none"/>
-        </w:rPr>
-        <w:t>. LincRNAs promoters are also enriched in enhancer marks (Popadin et al, 2013),  which  suggest a role in transcriptional regulation. LincRNAs whose promoter region is associated with enhancers (elincRNAs) are good candidates for studying their involvement in the regulation DNA-DNA contacts.</w:t>
+        <w:rPr>
+          <w:b w:val="false"/>
+          <w:b w:val="false"/>
+          <w:bCs w:val="false"/>
+          <w:u w:val="none"/>
+        </w:rPr>
+      </w:pPr>
+      <w:r>
+        <w:rPr/>
       </w:r>
     </w:p>
     <w:p>
@@ -264,27 +300,98 @@
           <w:bCs w:val="false"/>
           <w:u w:val="none"/>
         </w:rPr>
-        <w:t>[...]</w:t>
+        <w:t xml:space="preserve">In this work, we study the role of elincRNAs in the organization of TADs using bioinformatics tools and publicly available data from the ENCODE project. </w:t>
+      </w:r>
+      <w:r>
+        <w:rPr>
+          <w:b w:val="false"/>
+          <w:bCs w:val="false"/>
+          <w:u w:val="none"/>
+        </w:rPr>
+        <w:t xml:space="preserve">We investigate the properties of these elincRNAs and their </w:t>
+      </w:r>
+      <w:r>
+        <w:rPr>
+          <w:b w:val="false"/>
+          <w:bCs w:val="false"/>
+          <w:u w:val="none"/>
+        </w:rPr>
+        <w:t xml:space="preserve">frequence in different elements of the genome. </w:t>
+      </w:r>
+      <w:r>
+        <w:rPr>
+          <w:b w:val="false"/>
+          <w:bCs w:val="false"/>
+          <w:u w:val="none"/>
+        </w:rPr>
+        <w:t>In general, t</w:t>
+      </w:r>
+      <w:r>
+        <w:rPr>
+          <w:b w:val="false"/>
+          <w:bCs w:val="false"/>
+          <w:u w:val="none"/>
+        </w:rPr>
+        <w:t xml:space="preserve">he study of elincRNAs is of particular interest as they have been linked to various disease phenotypes </w:t>
+      </w:r>
+      <w:r>
+        <w:rPr>
+          <w:b w:val="false"/>
+          <w:bCs w:val="false"/>
+          <w:u w:val="none"/>
+        </w:rPr>
+        <w:t>(Ounzain et al, 2014)</w:t>
       </w:r>
     </w:p>
     <w:p>
       <w:pPr>
         <w:pStyle w:val="Normal"/>
         <w:jc w:val="both"/>
-        <w:rPr/>
-      </w:pPr>
-      <w:r>
-        <w:rPr>
-          <w:b w:val="false"/>
-          <w:bCs w:val="false"/>
-          <w:u w:val="none"/>
-        </w:rPr>
-        <w:t>In this work, we study the role of elincRNAs in the organization of TADs using bioinformatics tools and publicly available data from the ENCODE project. ~~The study of elincRNAs is of particular interest as they have been linked to various disease phenotypes (SOURCE)~~</w:t>
-      </w:r>
-    </w:p>
-    <w:p>
-      <w:pPr>
-        <w:pStyle w:val="Normal"/>
+        <w:rPr>
+          <w:b w:val="false"/>
+          <w:b w:val="false"/>
+          <w:bCs w:val="false"/>
+          <w:u w:val="none"/>
+        </w:rPr>
+      </w:pPr>
+      <w:r>
+        <w:rPr/>
+      </w:r>
+    </w:p>
+    <w:p>
+      <w:pPr>
+        <w:pStyle w:val="Normal"/>
+        <w:jc w:val="both"/>
+        <w:rPr>
+          <w:b w:val="false"/>
+          <w:b w:val="false"/>
+          <w:bCs w:val="false"/>
+          <w:u w:val="none"/>
+        </w:rPr>
+      </w:pPr>
+      <w:r>
+        <w:rPr/>
+      </w:r>
+    </w:p>
+    <w:p>
+      <w:pPr>
+        <w:pStyle w:val="Normal"/>
+        <w:jc w:val="both"/>
+        <w:rPr>
+          <w:b w:val="false"/>
+          <w:b w:val="false"/>
+          <w:bCs w:val="false"/>
+          <w:u w:val="none"/>
+        </w:rPr>
+      </w:pPr>
+      <w:r>
+        <w:rPr/>
+      </w:r>
+    </w:p>
+    <w:p>
+      <w:pPr>
+        <w:pStyle w:val="Normal"/>
+        <w:jc w:val="both"/>
         <w:rPr>
           <w:b w:val="false"/>
           <w:b w:val="false"/>

</xml_diff>

<commit_message>
applied corrections of Jennifer. Need to add more stuff
</commit_message>
<xml_diff>
--- a/summaries/official_report.docx
+++ b/summaries/official_report.docx
@@ -102,9 +102,7 @@
       <w:pPr>
         <w:pStyle w:val="Normal"/>
         <w:jc w:val="both"/>
-        <w:rPr>
-          <w:color w:val="800000"/>
-        </w:rPr>
+        <w:rPr/>
       </w:pPr>
       <w:r>
         <w:rPr>
@@ -120,6 +118,23 @@
         <w:pStyle w:val="Normal"/>
         <w:jc w:val="both"/>
         <w:rPr>
+          <w:color w:val="FF0000"/>
+        </w:rPr>
+      </w:pPr>
+      <w:r>
+        <w:rPr>
+          <w:b w:val="false"/>
+          <w:bCs w:val="false"/>
+          <w:color w:val="FF0000"/>
+        </w:rPr>
+        <w:t>[LincRNAs whose promoter region is associated with enhancers (elincRNAs) are therefore good candidates for studying their involvement in the regulation of DNA-DNA contacts.]</w:t>
+      </w:r>
+    </w:p>
+    <w:p>
+      <w:pPr>
+        <w:pStyle w:val="Normal"/>
+        <w:jc w:val="both"/>
+        <w:rPr>
           <w:color w:val="800000"/>
         </w:rPr>
       </w:pPr>
@@ -184,7 +199,103 @@
       </w:pPr>
       <w:r>
         <w:rPr/>
-        <w:t>LincRNAs promoters are enriched in enhancer marks (Popadin et al, 2013),  which  suggest a role in transcriptional regulation. LincRNAs might also play a role in the control of nuclear architecture as they have been shown to mediate promoter-enhancer interactions and are enriched in TAD-boundaries (Chen et al 2016). LincRNAs whose promoter region is associated with enhancers (elincRNAs) are therefore good candidates for studying their involvement in the regulation of DNA-DNA contacts.</w:t>
+        <w:t xml:space="preserve">LincRNAs promoters </w:t>
+      </w:r>
+      <w:r>
+        <w:rPr/>
+        <w:t>have been found to be</w:t>
+      </w:r>
+      <w:r>
+        <w:rPr/>
+        <w:t xml:space="preserve"> enriched in enhancer marks (Popadin et al, 2013),  which  suggest</w:t>
+      </w:r>
+      <w:r>
+        <w:rPr/>
+        <w:t>s</w:t>
+      </w:r>
+      <w:r>
+        <w:rPr/>
+        <w:t xml:space="preserve"> </w:t>
+      </w:r>
+      <w:r>
+        <w:rPr/>
+        <w:t>their likely</w:t>
+      </w:r>
+      <w:r>
+        <w:rPr/>
+        <w:t xml:space="preserve"> role in transcriptional regulation. </w:t>
+      </w:r>
+      <w:r>
+        <w:rPr/>
+        <w:t>Additionally, l</w:t>
+      </w:r>
+      <w:r>
+        <w:rPr/>
+        <w:t xml:space="preserve">incRNAs might </w:t>
+      </w:r>
+      <w:r>
+        <w:rPr/>
+        <w:t>be involved</w:t>
+      </w:r>
+      <w:r>
+        <w:rPr/>
+        <w:t xml:space="preserve"> in the control of nuclear architecture as they have been shown to </w:t>
+      </w:r>
+      <w:r>
+        <w:rPr/>
+        <w:t>be</w:t>
+      </w:r>
+      <w:r>
+        <w:rPr/>
+        <w:t xml:space="preserve"> enriched in TAD-boundaries </w:t>
+      </w:r>
+      <w:r>
+        <w:rPr/>
+        <w:t xml:space="preserve">to </w:t>
+      </w:r>
+      <w:r>
+        <w:rPr/>
+        <w:t xml:space="preserve">mediate promoter-enhancer interactions (Chen et al 2016). In </w:t>
+      </w:r>
+      <w:r>
+        <w:rPr/>
+        <w:t>addition</w:t>
+      </w:r>
+      <w:r>
+        <w:rPr/>
+        <w:t xml:space="preserve">, </w:t>
+      </w:r>
+      <w:r>
+        <w:rPr/>
+        <w:t>disrupted</w:t>
+      </w:r>
+      <w:r>
+        <w:rPr/>
+        <w:t xml:space="preserve"> elincRNAs </w:t>
+      </w:r>
+      <w:r>
+        <w:rPr/>
+        <w:t xml:space="preserve">regulation </w:t>
+      </w:r>
+      <w:r>
+        <w:rPr/>
+        <w:t xml:space="preserve">have </w:t>
+      </w:r>
+      <w:r>
+        <w:rPr/>
+        <w:t>also</w:t>
+      </w:r>
+      <w:r>
+        <w:rPr/>
+        <w:t xml:space="preserve"> been linked to various disease </w:t>
+      </w:r>
+      <w:r>
+        <w:rPr/>
+        <w:t>diseases</w:t>
+      </w:r>
+      <w:r>
+        <w:rPr/>
+        <w:t xml:space="preserve"> (Ounzain et al, 2014).</w:t>
       </w:r>
     </w:p>
     <w:p>
@@ -195,6 +306,7 @@
       </w:pPr>
       <w:r>
         <w:rPr/>
+        <w:t>To investigate whether enhancer-associated lincRNAs are involved in the regulation of TAD nuclear organization, I used lincRNAs whose promoter region is associated with enhancer activity as elincRNAs in a human lymphoblastoid cell line (LCL) and studied their involvement in the regulation of DNA-DNA contacts specifically.</w:t>
       </w:r>
     </w:p>
     <w:p>
@@ -205,7 +317,23 @@
       </w:pPr>
       <w:r>
         <w:rPr/>
-        <w:t>In this work, we study the role of elincRNAs in the organization of TADs using bioinformatics tools and publicly available data from the ENCODE project. We investigate the properties of these elincRNAs and their frequence in different elements of the genome. In general, the study of elincRNAs is of particular interest as they have been linked to various disease phenotypes (Ounzain et al, 2014).</w:t>
+      </w:r>
+    </w:p>
+    <w:p>
+      <w:pPr>
+        <w:pStyle w:val="Normal"/>
+        <w:jc w:val="both"/>
+        <w:rPr/>
+      </w:pPr>
+      <w:r>
+        <w:rPr/>
+        <w:t xml:space="preserve">By using various bioinformatics tools to analyze publicly available multi-omics data from the ENCODE project, I investigated the molecular properties of these elincRNAs, their enrichment in different regulatory elements and their association with the amount of DNA-DNA interactions to examine their role in regulating TAD organization. </w:t>
+      </w:r>
+      <w:bookmarkStart w:id="0" w:name="move3399001721"/>
+      <w:bookmarkEnd w:id="0"/>
+      <w:r>
+        <w:rPr/>
+        <w:t>In general, the study of elincRNAs is of particular interest as they have been linked to various disease phenotypes (Ounzain et al, 2014).</w:t>
       </w:r>
     </w:p>
     <w:p>
@@ -369,22 +497,31 @@
         <w:rPr/>
         <w:t>TAD definition:</w:t>
       </w:r>
-    </w:p>
-    <w:p>
-      <w:pPr>
-        <w:pStyle w:val="Normal"/>
-        <w:ind w:left="720" w:hanging="0"/>
-        <w:rPr/>
-      </w:pPr>
       <w:r>
         <w:rPr>
           <w:rFonts w:eastAsia="Wingdings" w:cs="Wingdings" w:ascii="Wingdings" w:hAnsi="Wingdings"/>
         </w:rPr>
-        <w:t></w:t>
-      </w:r>
-      <w:r>
-        <w:rPr/>
-        <w:t>TADs used in the computations come from [ENCODE?] the large encompassing TADs were removed to avoid hiding the smaller ones inside.</w:t>
+        <w:t xml:space="preserve"> </w:t>
+      </w:r>
+      <w:r>
+        <w:rPr/>
+        <w:t xml:space="preserve">TADs used in the computations come from </w:t>
+      </w:r>
+      <w:r>
+        <w:rPr/>
+        <w:t>Rao et al, 2014.</w:t>
+      </w:r>
+      <w:r>
+        <w:rPr/>
+        <w:t xml:space="preserve"> </w:t>
+      </w:r>
+      <w:r>
+        <w:rPr/>
+        <w:t>T</w:t>
+      </w:r>
+      <w:r>
+        <w:rPr/>
+        <w:t>he large encompassing TADs were removed to avoid hiding the smaller ones inside.</w:t>
       </w:r>
     </w:p>
     <w:p>
@@ -409,18 +546,11 @@
         <w:rPr/>
         <w:t>TAD boundaries definition:</w:t>
       </w:r>
-    </w:p>
-    <w:p>
-      <w:pPr>
-        <w:pStyle w:val="Normal"/>
-        <w:ind w:left="720" w:hanging="0"/>
-        <w:rPr/>
-      </w:pPr>
       <w:r>
         <w:rPr>
           <w:rFonts w:eastAsia="Wingdings" w:cs="Wingdings" w:ascii="Wingdings" w:hAnsi="Wingdings"/>
         </w:rPr>
-        <w:t></w:t>
+        <w:t xml:space="preserve"> </w:t>
       </w:r>
       <w:r>
         <w:rPr/>
@@ -441,8 +571,8 @@
         <w:pStyle w:val="Normal"/>
         <w:rPr/>
       </w:pPr>
-      <w:bookmarkStart w:id="0" w:name="_GoBack"/>
-      <w:bookmarkEnd w:id="0"/>
+      <w:bookmarkStart w:id="1" w:name="_GoBack"/>
+      <w:bookmarkEnd w:id="1"/>
       <w:r>
         <w:rPr/>
         <w:t>enrichment test:</w:t>
@@ -1541,6 +1671,132 @@
   </w:style>
   <w:style w:type="character" w:styleId="ListLabel36">
     <w:name w:val="ListLabel 36"/>
+    <w:qFormat/>
+    <w:rPr>
+      <w:rFonts w:cs="Wingdings"/>
+    </w:rPr>
+  </w:style>
+  <w:style w:type="character" w:styleId="ListLabel37">
+    <w:name w:val="ListLabel 37"/>
+    <w:qFormat/>
+    <w:rPr>
+      <w:rFonts w:cs="Symbol"/>
+    </w:rPr>
+  </w:style>
+  <w:style w:type="character" w:styleId="ListLabel38">
+    <w:name w:val="ListLabel 38"/>
+    <w:qFormat/>
+    <w:rPr>
+      <w:rFonts w:cs="Courier New"/>
+    </w:rPr>
+  </w:style>
+  <w:style w:type="character" w:styleId="ListLabel39">
+    <w:name w:val="ListLabel 39"/>
+    <w:qFormat/>
+    <w:rPr>
+      <w:rFonts w:cs="Wingdings"/>
+    </w:rPr>
+  </w:style>
+  <w:style w:type="character" w:styleId="ListLabel40">
+    <w:name w:val="ListLabel 40"/>
+    <w:qFormat/>
+    <w:rPr>
+      <w:rFonts w:cs="Symbol"/>
+    </w:rPr>
+  </w:style>
+  <w:style w:type="character" w:styleId="ListLabel41">
+    <w:name w:val="ListLabel 41"/>
+    <w:qFormat/>
+    <w:rPr>
+      <w:rFonts w:cs="Courier New"/>
+    </w:rPr>
+  </w:style>
+  <w:style w:type="character" w:styleId="ListLabel42">
+    <w:name w:val="ListLabel 42"/>
+    <w:qFormat/>
+    <w:rPr>
+      <w:rFonts w:cs="Wingdings"/>
+    </w:rPr>
+  </w:style>
+  <w:style w:type="character" w:styleId="ListLabel43">
+    <w:name w:val="ListLabel 43"/>
+    <w:qFormat/>
+    <w:rPr>
+      <w:rFonts w:cs="Symbol"/>
+    </w:rPr>
+  </w:style>
+  <w:style w:type="character" w:styleId="ListLabel44">
+    <w:name w:val="ListLabel 44"/>
+    <w:qFormat/>
+    <w:rPr>
+      <w:rFonts w:cs="Courier New"/>
+    </w:rPr>
+  </w:style>
+  <w:style w:type="character" w:styleId="ListLabel45">
+    <w:name w:val="ListLabel 45"/>
+    <w:qFormat/>
+    <w:rPr>
+      <w:rFonts w:cs="Wingdings"/>
+    </w:rPr>
+  </w:style>
+  <w:style w:type="character" w:styleId="ListLabel46">
+    <w:name w:val="ListLabel 46"/>
+    <w:qFormat/>
+    <w:rPr>
+      <w:rFonts w:cs="Symbol"/>
+    </w:rPr>
+  </w:style>
+  <w:style w:type="character" w:styleId="ListLabel47">
+    <w:name w:val="ListLabel 47"/>
+    <w:qFormat/>
+    <w:rPr>
+      <w:rFonts w:cs="Courier New"/>
+    </w:rPr>
+  </w:style>
+  <w:style w:type="character" w:styleId="ListLabel48">
+    <w:name w:val="ListLabel 48"/>
+    <w:qFormat/>
+    <w:rPr>
+      <w:rFonts w:cs="Wingdings"/>
+    </w:rPr>
+  </w:style>
+  <w:style w:type="character" w:styleId="ListLabel49">
+    <w:name w:val="ListLabel 49"/>
+    <w:qFormat/>
+    <w:rPr>
+      <w:rFonts w:cs="Symbol"/>
+    </w:rPr>
+  </w:style>
+  <w:style w:type="character" w:styleId="ListLabel50">
+    <w:name w:val="ListLabel 50"/>
+    <w:qFormat/>
+    <w:rPr>
+      <w:rFonts w:cs="Courier New"/>
+    </w:rPr>
+  </w:style>
+  <w:style w:type="character" w:styleId="ListLabel51">
+    <w:name w:val="ListLabel 51"/>
+    <w:qFormat/>
+    <w:rPr>
+      <w:rFonts w:cs="Wingdings"/>
+    </w:rPr>
+  </w:style>
+  <w:style w:type="character" w:styleId="ListLabel52">
+    <w:name w:val="ListLabel 52"/>
+    <w:qFormat/>
+    <w:rPr>
+      <w:rFonts w:cs="Symbol"/>
+    </w:rPr>
+  </w:style>
+  <w:style w:type="character" w:styleId="ListLabel53">
+    <w:name w:val="ListLabel 53"/>
+    <w:qFormat/>
+    <w:rPr>
+      <w:rFonts w:cs="Courier New"/>
+    </w:rPr>
+  </w:style>
+  <w:style w:type="character" w:styleId="ListLabel54">
+    <w:name w:val="ListLabel 54"/>
     <w:qFormat/>
     <w:rPr>
       <w:rFonts w:cs="Wingdings"/>

</xml_diff>

<commit_message>
Working on report 9 results
</commit_message>
<xml_diff>
--- a/summaries/official_report.docx
+++ b/summaries/official_report.docx
@@ -480,144 +480,157 @@
       <w:pPr>
         <w:jc w:val="both"/>
       </w:pPr>
-      <w:bookmarkStart w:id="0" w:name="_GoBack"/>
+    </w:p>
+    <w:p>
+      <w:pPr>
+        <w:jc w:val="both"/>
+      </w:pPr>
+      <w:proofErr w:type="spellStart"/>
+      <w:r>
+        <w:t>LincRNAs</w:t>
+      </w:r>
+      <w:proofErr w:type="spellEnd"/>
+      <w:r>
+        <w:t xml:space="preserve"> promoters </w:t>
+      </w:r>
+      <w:r>
+        <w:t>are</w:t>
+      </w:r>
+      <w:r>
+        <w:t xml:space="preserve"> enriched in enhancer marks (</w:t>
+      </w:r>
+      <w:proofErr w:type="spellStart"/>
+      <w:r>
+        <w:t>Popadin</w:t>
+      </w:r>
+      <w:proofErr w:type="spellEnd"/>
+      <w:r>
+        <w:t xml:space="preserve"> et al, 2013)</w:t>
+      </w:r>
+      <w:proofErr w:type="gramStart"/>
+      <w:r>
+        <w:t>,  which</w:t>
+      </w:r>
+      <w:proofErr w:type="gramEnd"/>
+      <w:r>
+        <w:t xml:space="preserve">  suggests their likely role in transcriptional regulation. Additionally, </w:t>
+      </w:r>
+      <w:proofErr w:type="spellStart"/>
+      <w:r>
+        <w:t>lincRNAs</w:t>
+      </w:r>
+      <w:proofErr w:type="spellEnd"/>
+      <w:r>
+        <w:t xml:space="preserve"> might be involved in the control of nuclear architecture as they </w:t>
+      </w:r>
+      <w:proofErr w:type="gramStart"/>
+      <w:r>
+        <w:t>have been shown to be enriched</w:t>
+      </w:r>
+      <w:proofErr w:type="gramEnd"/>
+      <w:r>
+        <w:t xml:space="preserve"> </w:t>
+      </w:r>
+      <w:r>
+        <w:t>at</w:t>
+      </w:r>
+      <w:r>
+        <w:t xml:space="preserve"> TAD-boundaries to mediate promoter-enhancer interactions (Chen et al 2016). In addition, disrupted </w:t>
+      </w:r>
+      <w:proofErr w:type="spellStart"/>
+      <w:r>
+        <w:t>elincRNAs</w:t>
+      </w:r>
+      <w:proofErr w:type="spellEnd"/>
+      <w:r>
+        <w:t xml:space="preserve"> regulation ha</w:t>
+      </w:r>
+      <w:r>
+        <w:t>s</w:t>
+      </w:r>
+      <w:r>
+        <w:t xml:space="preserve"> been linked to various disease diseases (</w:t>
+      </w:r>
+      <w:proofErr w:type="spellStart"/>
+      <w:r>
+        <w:t>Ounzain</w:t>
+      </w:r>
+      <w:proofErr w:type="spellEnd"/>
+      <w:r>
+        <w:t xml:space="preserve"> et al, 2014).</w:t>
+      </w:r>
+    </w:p>
+    <w:p>
+      <w:pPr>
+        <w:jc w:val="both"/>
+      </w:pPr>
+      <w:r>
+        <w:lastRenderedPageBreak/>
+        <w:t xml:space="preserve">To investigate whether enhancer-associated </w:t>
+      </w:r>
+      <w:proofErr w:type="spellStart"/>
+      <w:r>
+        <w:t>lincRNAs</w:t>
+      </w:r>
+      <w:proofErr w:type="spellEnd"/>
+      <w:r>
+        <w:t xml:space="preserve"> are involved in the regulation of TAD nuclear organization, I used </w:t>
+      </w:r>
+      <w:proofErr w:type="spellStart"/>
+      <w:r>
+        <w:t>lincRNAs</w:t>
+      </w:r>
+      <w:proofErr w:type="spellEnd"/>
+      <w:r>
+        <w:t xml:space="preserve"> whose promoter region is associated with enhancer activity as </w:t>
+      </w:r>
+      <w:proofErr w:type="spellStart"/>
+      <w:r>
+        <w:t>elincRNAs</w:t>
+      </w:r>
+      <w:proofErr w:type="spellEnd"/>
+      <w:r>
+        <w:t xml:space="preserve"> in a human </w:t>
+      </w:r>
+      <w:proofErr w:type="spellStart"/>
+      <w:r>
+        <w:t>lymphoblastoid</w:t>
+      </w:r>
+      <w:proofErr w:type="spellEnd"/>
+      <w:r>
+        <w:t xml:space="preserve"> cell line (LCL) and studied their involvement in the regulation of DNA-DNA contacts specifically.</w:t>
+      </w:r>
+    </w:p>
+    <w:p>
+      <w:pPr>
+        <w:jc w:val="both"/>
+      </w:pPr>
+    </w:p>
+    <w:p>
+      <w:pPr>
+        <w:jc w:val="both"/>
+      </w:pPr>
+      <w:r>
+        <w:t>By using various bioinformatics tools to analyze publicly available multi-</w:t>
+      </w:r>
+      <w:proofErr w:type="spellStart"/>
+      <w:r>
+        <w:t>omics</w:t>
+      </w:r>
+      <w:proofErr w:type="spellEnd"/>
+      <w:r>
+        <w:t xml:space="preserve"> data from the ENCODE project, I investigated the molecular properties of these </w:t>
+      </w:r>
+      <w:proofErr w:type="spellStart"/>
+      <w:r>
+        <w:t>elincRNAs</w:t>
+      </w:r>
+      <w:proofErr w:type="spellEnd"/>
+      <w:r>
+        <w:t xml:space="preserve">, their enrichment in different regulatory elements and their association with the amount of DNA-DNA interactions to examine their role in regulating TAD organization. </w:t>
+      </w:r>
+      <w:bookmarkStart w:id="0" w:name="move3399001721"/>
       <w:bookmarkEnd w:id="0"/>
-    </w:p>
-    <w:p>
-      <w:pPr>
-        <w:jc w:val="both"/>
-      </w:pPr>
-      <w:proofErr w:type="spellStart"/>
-      <w:r>
-        <w:t>LincRNAs</w:t>
-      </w:r>
-      <w:proofErr w:type="spellEnd"/>
-      <w:r>
-        <w:t xml:space="preserve"> promoters have been found to be enriched in enhancer marks (</w:t>
-      </w:r>
-      <w:proofErr w:type="spellStart"/>
-      <w:r>
-        <w:t>Popadin</w:t>
-      </w:r>
-      <w:proofErr w:type="spellEnd"/>
-      <w:r>
-        <w:t xml:space="preserve"> et al, 2013)</w:t>
-      </w:r>
-      <w:proofErr w:type="gramStart"/>
-      <w:r>
-        <w:t>,  which</w:t>
-      </w:r>
-      <w:proofErr w:type="gramEnd"/>
-      <w:r>
-        <w:t xml:space="preserve">  suggests their likely role in transcriptional regulation. Additionally, </w:t>
-      </w:r>
-      <w:proofErr w:type="spellStart"/>
-      <w:r>
-        <w:t>lincRNAs</w:t>
-      </w:r>
-      <w:proofErr w:type="spellEnd"/>
-      <w:r>
-        <w:t xml:space="preserve"> might be involved in the control of nuclear architecture as they </w:t>
-      </w:r>
-      <w:proofErr w:type="gramStart"/>
-      <w:r>
-        <w:t>have been shown to be enriched</w:t>
-      </w:r>
-      <w:proofErr w:type="gramEnd"/>
-      <w:r>
-        <w:t xml:space="preserve"> in TAD-boundaries to mediate promoter-enhancer interactions (Chen et al 2016). In addition, </w:t>
-      </w:r>
-      <w:r>
-        <w:lastRenderedPageBreak/>
-        <w:t xml:space="preserve">disrupted </w:t>
-      </w:r>
-      <w:proofErr w:type="spellStart"/>
-      <w:r>
-        <w:t>elincRNAs</w:t>
-      </w:r>
-      <w:proofErr w:type="spellEnd"/>
-      <w:r>
-        <w:t xml:space="preserve"> regulation have also been linked to various disease diseases (</w:t>
-      </w:r>
-      <w:proofErr w:type="spellStart"/>
-      <w:r>
-        <w:t>Ounzain</w:t>
-      </w:r>
-      <w:proofErr w:type="spellEnd"/>
-      <w:r>
-        <w:t xml:space="preserve"> et al, 2014).</w:t>
-      </w:r>
-    </w:p>
-    <w:p>
-      <w:pPr>
-        <w:jc w:val="both"/>
-      </w:pPr>
-      <w:r>
-        <w:t xml:space="preserve">To investigate whether enhancer-associated </w:t>
-      </w:r>
-      <w:proofErr w:type="spellStart"/>
-      <w:r>
-        <w:t>lincRNAs</w:t>
-      </w:r>
-      <w:proofErr w:type="spellEnd"/>
-      <w:r>
-        <w:t xml:space="preserve"> are involved in the regulation of TAD nuclear organization, I used </w:t>
-      </w:r>
-      <w:proofErr w:type="spellStart"/>
-      <w:r>
-        <w:t>lincRNAs</w:t>
-      </w:r>
-      <w:proofErr w:type="spellEnd"/>
-      <w:r>
-        <w:t xml:space="preserve"> whose promoter region is associated with enhancer activity as </w:t>
-      </w:r>
-      <w:proofErr w:type="spellStart"/>
-      <w:r>
-        <w:t>elincRNAs</w:t>
-      </w:r>
-      <w:proofErr w:type="spellEnd"/>
-      <w:r>
-        <w:t xml:space="preserve"> in a human </w:t>
-      </w:r>
-      <w:proofErr w:type="spellStart"/>
-      <w:r>
-        <w:t>lymphoblastoid</w:t>
-      </w:r>
-      <w:proofErr w:type="spellEnd"/>
-      <w:r>
-        <w:t xml:space="preserve"> cell line (LCL) and studied their involvement in the regulation of DNA-DNA contacts specifically.</w:t>
-      </w:r>
-    </w:p>
-    <w:p>
-      <w:pPr>
-        <w:jc w:val="both"/>
-      </w:pPr>
-    </w:p>
-    <w:p>
-      <w:pPr>
-        <w:jc w:val="both"/>
-      </w:pPr>
-      <w:r>
-        <w:t>By using various bioinformatics tools to analyze publicly available multi-</w:t>
-      </w:r>
-      <w:proofErr w:type="spellStart"/>
-      <w:r>
-        <w:t>omics</w:t>
-      </w:r>
-      <w:proofErr w:type="spellEnd"/>
-      <w:r>
-        <w:t xml:space="preserve"> data from the ENCODE project, I investigated the molecular properties of these </w:t>
-      </w:r>
-      <w:proofErr w:type="spellStart"/>
-      <w:r>
-        <w:t>elincRNAs</w:t>
-      </w:r>
-      <w:proofErr w:type="spellEnd"/>
-      <w:r>
-        <w:t xml:space="preserve">, their enrichment in different regulatory elements and their association with the amount of DNA-DNA interactions to examine their role in regulating TAD organization. </w:t>
-      </w:r>
-      <w:bookmarkStart w:id="1" w:name="move3399001721"/>
-      <w:bookmarkEnd w:id="1"/>
       <w:r>
         <w:t xml:space="preserve">In general, the study of </w:t>
       </w:r>
@@ -783,6 +796,15 @@
     </w:p>
     <w:p>
       <w:pPr>
+        <w:rPr>
+          <w:b/>
+        </w:rPr>
+      </w:pPr>
+      <w:bookmarkStart w:id="1" w:name="_GoBack"/>
+      <w:bookmarkEnd w:id="1"/>
+    </w:p>
+    <w:p>
+      <w:pPr>
         <w:pStyle w:val="ListParagraph"/>
         <w:numPr>
           <w:ilvl w:val="0"/>
@@ -1026,7 +1048,6 @@
         </w:numPr>
       </w:pPr>
       <w:r>
-        <w:lastRenderedPageBreak/>
         <w:t>Enrichment tests: Enrichment tests were performed using the Genome Association Tester (GAT) version 1. 2. [</w:t>
       </w:r>
       <w:proofErr w:type="spellStart"/>
@@ -1047,6 +1068,7 @@
         </w:numPr>
       </w:pPr>
       <w:r>
+        <w:lastRenderedPageBreak/>
         <w:t xml:space="preserve">Manipulation of .bed files: </w:t>
       </w:r>
       <w:proofErr w:type="spellStart"/>
@@ -1815,6 +1837,7 @@
   <w:style w:type="character" w:default="1" w:styleId="DefaultParagraphFont">
     <w:name w:val="Default Paragraph Font"/>
     <w:uiPriority w:val="1"/>
+    <w:semiHidden/>
     <w:unhideWhenUsed/>
   </w:style>
   <w:style w:type="table" w:default="1" w:styleId="TableNormal">
@@ -2447,6 +2470,7 @@
   <w:style w:type="character" w:default="1" w:styleId="DefaultParagraphFont">
     <w:name w:val="Default Paragraph Font"/>
     <w:uiPriority w:val="1"/>
+    <w:semiHidden/>
     <w:unhideWhenUsed/>
   </w:style>
   <w:style w:type="table" w:default="1" w:styleId="TableNormal">

</xml_diff>

<commit_message>
working on material and methods
</commit_message>
<xml_diff>
--- a/summaries/official_report.docx
+++ b/summaries/official_report.docx
@@ -47,7 +47,9 @@
         </w:rPr>
       </w:pPr>
       <w:r>
-        <w:rPr/>
+        <w:rPr>
+          <w:color w:val="FF0000"/>
+        </w:rPr>
       </w:r>
     </w:p>
     <w:p>
@@ -79,43 +81,79 @@
         </w:rPr>
         <w:t xml:space="preserve">Howard Chang and John Rinn 2013).  Enhancer associated lincRNAs (elincRNAs) are another functional class of lincRNAs whose promoter region is associated with enhancers. </w:t>
         <w:tab/>
-        <w:t xml:space="preserve"> Most active enhancers are transcribed (Arner et al, 2015) ant the resulting transcripts can recruit transcription factors to increase transcriptional activity. Enhancer-associated RNAs are often transcribed in bidirectionally and rapidly degraded, but some are transcribed preferentially or exclusively in one direction (Darrow et al, 2014). LincRNAs that are associated with enhancer activity (elincRNAs) and are transcribed preferentially in one direction are good candidates for studying the involvement of lincRNA in the regulation of DNA-DNA contacts. </w:t>
+        <w:t xml:space="preserve"> Most active enhancers are transcribed (Arner et al, 2015) ant the resulting transcripts can recruit transcription factors to increase transcriptional activity. Enhancer-associated RNAs are often transcribed in bidirectionally and rapidly degraded, but some are transcribed preferentially or exclusively in one direction (Darrow et al, 2014). LincRNAs that are associated with enhancer activity (elincRNAs) and are transcribed preferentially in one direction are good candidates for studying the involvement of lincRNA in the regulation of DNA-DNA contacts. There are already </w:t>
       </w:r>
       <w:r>
         <w:rPr>
           <w:color w:val="00000A"/>
         </w:rPr>
-        <w:t>There are already a few characterized elincRNAs, such as HOTTIP that have been showed to link chromosomal interactions and transcription of other genes</w:t>
+        <w:t xml:space="preserve">some </w:t>
       </w:r>
       <w:r>
         <w:rPr>
           <w:color w:val="00000A"/>
         </w:rPr>
+        <w:t xml:space="preserve">characterized elincRNAs, such as HOTTIP that have been showed to </w:t>
+      </w:r>
+      <w:r>
+        <w:rPr>
+          <w:color w:val="00000A"/>
+        </w:rPr>
+        <w:t xml:space="preserve">act as a </w:t>
+      </w:r>
+      <w:r>
+        <w:rPr>
+          <w:color w:val="00000A"/>
+        </w:rPr>
+        <w:t xml:space="preserve">link chromosomal interactions and transcription. HOTTIP nascent transcript promotes transcription of several HOXA genes </w:t>
+      </w:r>
+      <w:r>
+        <w:rPr>
+          <w:color w:val="00000A"/>
+        </w:rPr>
+        <w:t xml:space="preserve">by </w:t>
+      </w:r>
+      <w:r>
+        <w:rPr>
+          <w:color w:val="00000A"/>
+        </w:rPr>
+        <w:t>recruit</w:t>
+      </w:r>
+      <w:r>
+        <w:rPr>
+          <w:color w:val="00000A"/>
+        </w:rPr>
+        <w:t>ing</w:t>
+      </w:r>
+      <w:r>
+        <w:rPr>
+          <w:color w:val="00000A"/>
+        </w:rPr>
+        <w:t xml:space="preserve"> of histone modifying proteins to target genes </w:t>
+      </w:r>
+      <w:r>
+        <w:rPr>
+          <w:color w:val="00000A"/>
+        </w:rPr>
+        <w:t xml:space="preserve">via chromosomal looping </w:t>
+      </w:r>
+      <w:r>
+        <w:rPr>
+          <w:color w:val="00000A"/>
+        </w:rPr>
+        <w:t>(Wang et al, 2011)</w:t>
+      </w:r>
+      <w:r>
+        <w:rPr>
+          <w:color w:val="00000A"/>
+        </w:rPr>
         <w:t xml:space="preserve">. </w:t>
       </w:r>
       <w:r>
         <w:rPr>
           <w:color w:val="00000A"/>
         </w:rPr>
-        <w:t>HOTTIP</w:t>
-      </w:r>
-      <w:r>
-        <w:rPr>
-          <w:color w:val="00000A"/>
-        </w:rPr>
-        <w:t xml:space="preserve"> nascent transcript </w:t>
-      </w:r>
-      <w:r>
-        <w:rPr>
-          <w:color w:val="00000A"/>
-        </w:rPr>
-        <w:t>promotes transcription of several HOXA genes through chromosomal looping and recruitment of histone modifying proteins</w:t>
-      </w:r>
-      <w:r>
-        <w:rPr>
-          <w:color w:val="00000A"/>
-        </w:rPr>
-        <w:t xml:space="preserve"> to target genes.</w:t>
+        <w:t>Although this elincRNA transforms information from high order chromatin organization into histone modifications, it it is not required for the formation of chromosomal looping, but this might not hold true for all elincRNAs.</w:t>
       </w:r>
     </w:p>
     <w:p>
@@ -190,16 +228,505 @@
     <w:p>
       <w:pPr>
         <w:pStyle w:val="Normal"/>
+        <w:rPr/>
+      </w:pPr>
+      <w:r>
+        <w:rPr>
+          <w:b/>
+        </w:rPr>
+        <w:t>2</w:t>
+      </w:r>
+      <w:r>
+        <w:rPr>
+          <w:b/>
+        </w:rPr>
+        <w:t>. M</w:t>
+      </w:r>
+      <w:r>
+        <w:rPr>
+          <w:b/>
+        </w:rPr>
+        <w:t>aterials and m</w:t>
+      </w:r>
+      <w:r>
+        <w:rPr>
+          <w:b/>
+        </w:rPr>
+        <w:t>ethods :</w:t>
+      </w:r>
+    </w:p>
+    <w:p>
+      <w:pPr>
+        <w:pStyle w:val="Normal"/>
         <w:rPr>
           <w:b/>
           <w:b/>
         </w:rPr>
       </w:pPr>
+      <w:bookmarkStart w:id="1" w:name="_GoBack"/>
+      <w:bookmarkStart w:id="2" w:name="_GoBack"/>
+      <w:bookmarkEnd w:id="2"/>
       <w:r>
         <w:rPr>
           <w:b/>
         </w:rPr>
-        <w:t>2. Results</w:t>
+      </w:r>
+    </w:p>
+    <w:p>
+      <w:pPr>
+        <w:pStyle w:val="ListParagraph"/>
+        <w:numPr>
+          <w:ilvl w:val="0"/>
+          <w:numId w:val="0"/>
+        </w:numPr>
+        <w:ind w:left="720" w:hanging="0"/>
+        <w:rPr/>
+      </w:pPr>
+      <w:r>
+        <w:rPr>
+          <w:i/>
+          <w:iCs/>
+        </w:rPr>
+        <w:t>TAD definition:</w:t>
+      </w:r>
+    </w:p>
+    <w:p>
+      <w:pPr>
+        <w:pStyle w:val="ListParagraph"/>
+        <w:numPr>
+          <w:ilvl w:val="0"/>
+          <w:numId w:val="0"/>
+        </w:numPr>
+        <w:ind w:left="720" w:hanging="0"/>
+        <w:rPr>
+          <w:rFonts w:ascii="Wingdings" w:hAnsi="Wingdings" w:eastAsia="Wingdings" w:cs="Wingdings"/>
+        </w:rPr>
+      </w:pPr>
+      <w:r>
+        <w:rPr/>
+      </w:r>
+    </w:p>
+    <w:p>
+      <w:pPr>
+        <w:pStyle w:val="ListParagraph"/>
+        <w:numPr>
+          <w:ilvl w:val="0"/>
+          <w:numId w:val="0"/>
+        </w:numPr>
+        <w:ind w:left="720" w:hanging="0"/>
+        <w:rPr/>
+      </w:pPr>
+      <w:r>
+        <w:rPr/>
+        <w:t>T</w:t>
+      </w:r>
+      <w:r>
+        <w:rPr/>
+        <w:t>he list of T</w:t>
+      </w:r>
+      <w:r>
+        <w:rPr/>
+        <w:t>ADs used in the computations come</w:t>
+      </w:r>
+      <w:r>
+        <w:rPr/>
+        <w:t>s</w:t>
+      </w:r>
+      <w:r>
+        <w:rPr/>
+        <w:t xml:space="preserve"> from Rao et al, 2014. They called the TADs based on Hi-C data across different human cell lines normalized  </w:t>
+      </w:r>
+      <w:r>
+        <w:rPr/>
+        <w:t xml:space="preserve">using a matrix balancing algorithm (Knight and Ruiz, 2012) </w:t>
+      </w:r>
+      <w:r>
+        <w:rPr/>
+        <w:t xml:space="preserve">and processed with their own experimental protocol. </w:t>
+      </w:r>
+      <w:r>
+        <w:rPr/>
+        <w:t>Here, t</w:t>
+      </w:r>
+      <w:r>
+        <w:rPr/>
+        <w:t>he large encompassing TADs were removed to preserve the signal from the boundaries of the smaller ones inside.</w:t>
+      </w:r>
+    </w:p>
+    <w:p>
+      <w:pPr>
+        <w:pStyle w:val="Normal"/>
+        <w:rPr/>
+      </w:pPr>
+      <w:r>
+        <w:rPr/>
+      </w:r>
+    </w:p>
+    <w:p>
+      <w:pPr>
+        <w:pStyle w:val="ListParagraph"/>
+        <w:numPr>
+          <w:ilvl w:val="0"/>
+          <w:numId w:val="0"/>
+        </w:numPr>
+        <w:ind w:left="720" w:hanging="0"/>
+        <w:rPr/>
+      </w:pPr>
+      <w:r>
+        <w:rPr/>
+      </w:r>
+    </w:p>
+    <w:p>
+      <w:pPr>
+        <w:pStyle w:val="ListParagraph"/>
+        <w:numPr>
+          <w:ilvl w:val="0"/>
+          <w:numId w:val="0"/>
+        </w:numPr>
+        <w:ind w:left="720" w:hanging="0"/>
+        <w:rPr/>
+      </w:pPr>
+      <w:r>
+        <w:rPr>
+          <w:i/>
+          <w:iCs/>
+        </w:rPr>
+        <w:t xml:space="preserve">TAD boundaries definition: </w:t>
+      </w:r>
+    </w:p>
+    <w:p>
+      <w:pPr>
+        <w:pStyle w:val="ListParagraph"/>
+        <w:numPr>
+          <w:ilvl w:val="0"/>
+          <w:numId w:val="0"/>
+        </w:numPr>
+        <w:ind w:left="720" w:hanging="0"/>
+        <w:rPr>
+          <w:i/>
+          <w:i/>
+          <w:iCs/>
+        </w:rPr>
+      </w:pPr>
+      <w:r>
+        <w:rPr/>
+      </w:r>
+    </w:p>
+    <w:p>
+      <w:pPr>
+        <w:pStyle w:val="ListParagraph"/>
+        <w:numPr>
+          <w:ilvl w:val="0"/>
+          <w:numId w:val="0"/>
+        </w:numPr>
+        <w:ind w:left="720" w:hanging="0"/>
+        <w:rPr/>
+      </w:pPr>
+      <w:r>
+        <w:rPr/>
+        <w:t>TAD</w:t>
+      </w:r>
+      <w:r>
+        <w:rPr/>
+        <w:t>s</w:t>
+      </w:r>
+      <w:r>
+        <w:rPr/>
+        <w:t xml:space="preserve"> were split into 10bins of 10% TAD length. The threshold was chosen based on previous findings showing an increase in transcriptional activity at ~10% from the TAD border (Histogram from summary 3).</w:t>
+      </w:r>
+    </w:p>
+    <w:p>
+      <w:pPr>
+        <w:pStyle w:val="Normal"/>
+        <w:rPr/>
+      </w:pPr>
+      <w:r>
+        <w:rPr/>
+      </w:r>
+    </w:p>
+    <w:p>
+      <w:pPr>
+        <w:pStyle w:val="Normal"/>
+        <w:rPr>
+          <w:i/>
+          <w:i/>
+          <w:iCs/>
+        </w:rPr>
+      </w:pPr>
+      <w:r>
+        <w:rPr>
+          <w:i/>
+          <w:iCs/>
+        </w:rPr>
+        <w:t>Conservation and tissue specificity::</w:t>
+      </w:r>
+    </w:p>
+    <w:p>
+      <w:pPr>
+        <w:pStyle w:val="Normal"/>
+        <w:rPr/>
+      </w:pPr>
+      <w:r>
+        <w:rPr/>
+      </w:r>
+    </w:p>
+    <w:p>
+      <w:pPr>
+        <w:pStyle w:val="Normal"/>
+        <w:rPr/>
+      </w:pPr>
+      <w:r>
+        <w:rPr/>
+        <w:t>The sequence conservation was calculated</w:t>
+      </w:r>
+      <w:r>
+        <w:rPr/>
+        <w:t xml:space="preserve"> </w:t>
+      </w:r>
+      <w:r>
+        <w:rPr/>
+        <w:t xml:space="preserve">using </w:t>
+      </w:r>
+      <w:r>
+        <w:rPr>
+          <w:b/>
+          <w:bCs/>
+          <w:color w:val="FF3333"/>
+        </w:rPr>
+        <w:t>phastCons score</w:t>
+      </w:r>
+      <w:r>
+        <w:rPr>
+          <w:b/>
+          <w:bCs/>
+          <w:color w:val="FF3333"/>
+        </w:rPr>
+        <w:t>s</w:t>
+      </w:r>
+      <w:r>
+        <w:rPr/>
+        <w:t xml:space="preserve"> (Siepel et al, 2005). </w:t>
+      </w:r>
+      <w:r>
+        <w:rPr/>
+        <w:t>Tissue specificity index (Tau) was c</w:t>
+      </w:r>
+      <w:r>
+        <w:rPr/>
+        <w:t xml:space="preserve">omputed </w:t>
+      </w:r>
+      <w:r>
+        <w:rPr/>
+        <w:t xml:space="preserve">following the </w:t>
+      </w:r>
+      <w:r>
+        <w:rPr/>
+        <w:t>method from Kryuchkova-Mostacci et al, 2016.</w:t>
+      </w:r>
+    </w:p>
+    <w:p>
+      <w:pPr>
+        <w:pStyle w:val="Normal"/>
+        <w:rPr/>
+      </w:pPr>
+      <w:r>
+        <w:rPr/>
+      </w:r>
+    </w:p>
+    <w:p>
+      <w:pPr>
+        <w:pStyle w:val="Normal"/>
+        <w:rPr>
+          <w:i/>
+          <w:i/>
+          <w:iCs/>
+        </w:rPr>
+      </w:pPr>
+      <w:r>
+        <w:rPr>
+          <w:i/>
+          <w:iCs/>
+        </w:rPr>
+        <w:t>E</w:t>
+      </w:r>
+      <w:r>
+        <w:rPr>
+          <w:i/>
+          <w:iCs/>
+        </w:rPr>
+        <w:t>xpression levels:</w:t>
+      </w:r>
+    </w:p>
+    <w:p>
+      <w:pPr>
+        <w:pStyle w:val="Normal"/>
+        <w:rPr>
+          <w:i/>
+          <w:i/>
+          <w:iCs/>
+        </w:rPr>
+      </w:pPr>
+      <w:r>
+        <w:rPr>
+          <w:i/>
+          <w:iCs/>
+        </w:rPr>
+      </w:r>
+    </w:p>
+    <w:p>
+      <w:pPr>
+        <w:pStyle w:val="Normal"/>
+        <w:rPr>
+          <w:i w:val="false"/>
+          <w:i w:val="false"/>
+          <w:iCs w:val="false"/>
+        </w:rPr>
+      </w:pPr>
+      <w:r>
+        <w:rPr>
+          <w:i w:val="false"/>
+          <w:iCs w:val="false"/>
+        </w:rPr>
+        <w:t xml:space="preserve">Median expression levels were computed from the </w:t>
+      </w:r>
+      <w:r>
+        <w:rPr>
+          <w:b/>
+          <w:bCs/>
+          <w:i w:val="false"/>
+          <w:iCs w:val="false"/>
+          <w:color w:val="FF3333"/>
+        </w:rPr>
+        <w:t>GEUVADIS 1000 Genomes project.</w:t>
+      </w:r>
+    </w:p>
+    <w:p>
+      <w:pPr>
+        <w:pStyle w:val="Normal"/>
+        <w:rPr/>
+      </w:pPr>
+      <w:r>
+        <w:rPr/>
+        <w:t>*data</w:t>
+      </w:r>
+    </w:p>
+    <w:p>
+      <w:pPr>
+        <w:pStyle w:val="Normal"/>
+        <w:rPr/>
+      </w:pPr>
+      <w:r>
+        <w:rPr/>
+        <w:t>Pcgenes and lincRNAs expressed in LCL: ENCODE</w:t>
+      </w:r>
+    </w:p>
+    <w:p>
+      <w:pPr>
+        <w:pStyle w:val="Normal"/>
+        <w:rPr/>
+      </w:pPr>
+      <w:r>
+        <w:rPr/>
+        <w:t>Raw Hi-C data:  aidenlab.org, data from Rao et al, 2014</w:t>
+      </w:r>
+    </w:p>
+    <w:p>
+      <w:pPr>
+        <w:pStyle w:val="Normal"/>
+        <w:rPr/>
+      </w:pPr>
+      <w:r>
+        <w:rPr/>
+        <w:t>ChIP-seq data: ENCODE</w:t>
+      </w:r>
+    </w:p>
+    <w:p>
+      <w:pPr>
+        <w:pStyle w:val="ListParagraph"/>
+        <w:numPr>
+          <w:ilvl w:val="0"/>
+          <w:numId w:val="3"/>
+        </w:numPr>
+        <w:rPr/>
+      </w:pPr>
+      <w:r>
+        <w:rPr/>
+        <w:t>Enrichment tests: Enrichment tests were performed using the Genome Association Tester (GAT) version 1. 2. [Workspaced, Annotations, Segments]</w:t>
+      </w:r>
+    </w:p>
+    <w:p>
+      <w:pPr>
+        <w:pStyle w:val="ListParagraph"/>
+        <w:numPr>
+          <w:ilvl w:val="0"/>
+          <w:numId w:val="3"/>
+        </w:numPr>
+        <w:rPr/>
+      </w:pPr>
+      <w:r>
+        <w:rPr/>
+        <w:t>Manipulation of .bed files: BEDTools 2.26 was used to find intersections between genomic segments.</w:t>
+      </w:r>
+    </w:p>
+    <w:p>
+      <w:pPr>
+        <w:pStyle w:val="ListParagraph"/>
+        <w:numPr>
+          <w:ilvl w:val="0"/>
+          <w:numId w:val="3"/>
+        </w:numPr>
+        <w:rPr/>
+      </w:pPr>
+      <w:r>
+        <w:rPr/>
+        <w:t>Statistical tests: Statistical tests were performed using the R software environment for statistical computing and graphics version 3.3.1.</w:t>
+      </w:r>
+    </w:p>
+    <w:p>
+      <w:pPr>
+        <w:pStyle w:val="Normal"/>
+        <w:rPr/>
+      </w:pPr>
+      <w:r>
+        <w:rPr/>
+      </w:r>
+    </w:p>
+    <w:p>
+      <w:pPr>
+        <w:pStyle w:val="Normal"/>
+        <w:jc w:val="both"/>
+        <w:rPr/>
+      </w:pPr>
+      <w:r>
+        <w:rPr/>
+      </w:r>
+    </w:p>
+    <w:p>
+      <w:pPr>
+        <w:pStyle w:val="Normal"/>
+        <w:jc w:val="both"/>
+        <w:rPr/>
+      </w:pPr>
+      <w:r>
+        <w:rPr/>
+      </w:r>
+    </w:p>
+    <w:p>
+      <w:pPr>
+        <w:pStyle w:val="Normal"/>
+        <w:rPr/>
+      </w:pPr>
+      <w:r>
+        <w:rPr>
+          <w:b/>
+        </w:rPr>
+        <w:t>3</w:t>
+      </w:r>
+      <w:r>
+        <w:rPr>
+          <w:b/>
+        </w:rPr>
+        <w:t>. Results</w:t>
       </w:r>
     </w:p>
     <w:p>
@@ -317,232 +844,6 @@
           <w:b/>
           <w:b/>
         </w:rPr>
-      </w:pPr>
-      <w:r>
-        <w:rPr>
-          <w:b/>
-        </w:rPr>
-        <w:t>3. Methods :</w:t>
-      </w:r>
-    </w:p>
-    <w:p>
-      <w:pPr>
-        <w:pStyle w:val="Normal"/>
-        <w:rPr>
-          <w:b/>
-          <w:b/>
-        </w:rPr>
-      </w:pPr>
-      <w:bookmarkStart w:id="1" w:name="_GoBack"/>
-      <w:bookmarkStart w:id="2" w:name="_GoBack"/>
-      <w:bookmarkEnd w:id="2"/>
-      <w:r>
-        <w:rPr>
-          <w:b/>
-        </w:rPr>
-      </w:r>
-    </w:p>
-    <w:p>
-      <w:pPr>
-        <w:pStyle w:val="ListParagraph"/>
-        <w:numPr>
-          <w:ilvl w:val="0"/>
-          <w:numId w:val="2"/>
-        </w:numPr>
-        <w:rPr/>
-      </w:pPr>
-      <w:r>
-        <w:rPr/>
-        <w:t>TAD definition:</w:t>
-      </w:r>
-      <w:r>
-        <w:rPr>
-          <w:rFonts w:eastAsia="Wingdings" w:cs="Wingdings" w:ascii="Wingdings" w:hAnsi="Wingdings"/>
-        </w:rPr>
-        <w:t></w:t>
-      </w:r>
-      <w:r>
-        <w:rPr/>
-        <w:t>TADs used in the computations come from Rao et al, 2014. They called the TADs based on Hi-C data across different human cell lines normalized and processed with their own algorithm and experimental protocol. The large encompassing TADs were removed to preserve the signal from the boundaries of the smaller ones inside.</w:t>
-      </w:r>
-    </w:p>
-    <w:p>
-      <w:pPr>
-        <w:pStyle w:val="Normal"/>
-        <w:rPr/>
-      </w:pPr>
-      <w:r>
-        <w:rPr/>
-      </w:r>
-    </w:p>
-    <w:p>
-      <w:pPr>
-        <w:pStyle w:val="ListParagraph"/>
-        <w:numPr>
-          <w:ilvl w:val="0"/>
-          <w:numId w:val="2"/>
-        </w:numPr>
-        <w:rPr/>
-      </w:pPr>
-      <w:r>
-        <w:rPr/>
-        <w:t>TAD boundaries definition: TAD were split into 10bins of 10% TAD length. The threshold was chosen based on previous findings showing an increase in transcriptional activity at ~10% from the TAD border (Histogram from summary 3)</w:t>
-      </w:r>
-    </w:p>
-    <w:p>
-      <w:pPr>
-        <w:pStyle w:val="Normal"/>
-        <w:rPr/>
-      </w:pPr>
-      <w:r>
-        <w:rPr/>
-      </w:r>
-    </w:p>
-    <w:p>
-      <w:pPr>
-        <w:pStyle w:val="Normal"/>
-        <w:rPr/>
-      </w:pPr>
-      <w:r>
-        <w:rPr/>
-        <w:t>*conservation</w:t>
-      </w:r>
-    </w:p>
-    <w:p>
-      <w:pPr>
-        <w:pStyle w:val="Normal"/>
-        <w:rPr/>
-      </w:pPr>
-      <w:r>
-        <w:rPr/>
-        <w:t>Computed phastCons score (Siepel et al, 2005)</w:t>
-      </w:r>
-    </w:p>
-    <w:p>
-      <w:pPr>
-        <w:pStyle w:val="Normal"/>
-        <w:rPr/>
-      </w:pPr>
-      <w:r>
-        <w:rPr/>
-        <w:t>*tissue specificity</w:t>
-      </w:r>
-    </w:p>
-    <w:p>
-      <w:pPr>
-        <w:pStyle w:val="Normal"/>
-        <w:rPr/>
-      </w:pPr>
-      <w:r>
-        <w:rPr/>
-        <w:t>Computed taus based on method from Kryuchkova-Mostacci et al 2016</w:t>
-      </w:r>
-    </w:p>
-    <w:p>
-      <w:pPr>
-        <w:pStyle w:val="Normal"/>
-        <w:rPr/>
-      </w:pPr>
-      <w:r>
-        <w:rPr/>
-        <w:t>*expression levels</w:t>
-      </w:r>
-    </w:p>
-    <w:p>
-      <w:pPr>
-        <w:pStyle w:val="Normal"/>
-        <w:rPr/>
-      </w:pPr>
-      <w:r>
-        <w:rPr/>
-        <w:t>*data</w:t>
-      </w:r>
-    </w:p>
-    <w:p>
-      <w:pPr>
-        <w:pStyle w:val="Normal"/>
-        <w:rPr/>
-      </w:pPr>
-      <w:r>
-        <w:rPr/>
-        <w:t>Pcgenes and lincRNAs expressed in LCL: ENCODE</w:t>
-      </w:r>
-    </w:p>
-    <w:p>
-      <w:pPr>
-        <w:pStyle w:val="Normal"/>
-        <w:rPr/>
-      </w:pPr>
-      <w:r>
-        <w:rPr/>
-        <w:t>Raw Hi-C data:  aidenlab.org, data from Rao et al, 2014</w:t>
-      </w:r>
-    </w:p>
-    <w:p>
-      <w:pPr>
-        <w:pStyle w:val="Normal"/>
-        <w:rPr/>
-      </w:pPr>
-      <w:r>
-        <w:rPr/>
-        <w:t>ChIP-seq data: ENCODE</w:t>
-      </w:r>
-    </w:p>
-    <w:p>
-      <w:pPr>
-        <w:pStyle w:val="ListParagraph"/>
-        <w:numPr>
-          <w:ilvl w:val="0"/>
-          <w:numId w:val="3"/>
-        </w:numPr>
-        <w:rPr/>
-      </w:pPr>
-      <w:r>
-        <w:rPr/>
-        <w:t>Enrichment tests: Enrichment tests were performed using the Genome Association Tester (GAT) version 1. 2. [Workspaced, Annotations, Segments]</w:t>
-      </w:r>
-    </w:p>
-    <w:p>
-      <w:pPr>
-        <w:pStyle w:val="ListParagraph"/>
-        <w:numPr>
-          <w:ilvl w:val="0"/>
-          <w:numId w:val="3"/>
-        </w:numPr>
-        <w:rPr/>
-      </w:pPr>
-      <w:r>
-        <w:rPr/>
-        <w:t>Manipulation of .bed files: BEDTools 2.26 was used to find intersections between genomic segments.</w:t>
-      </w:r>
-    </w:p>
-    <w:p>
-      <w:pPr>
-        <w:pStyle w:val="ListParagraph"/>
-        <w:numPr>
-          <w:ilvl w:val="0"/>
-          <w:numId w:val="3"/>
-        </w:numPr>
-        <w:rPr/>
-      </w:pPr>
-      <w:r>
-        <w:rPr/>
-        <w:t>Statistical tests: Statistical tests were performed using the R software environment for statistical computing and graphics version 3.3.1.</w:t>
-      </w:r>
-    </w:p>
-    <w:p>
-      <w:pPr>
-        <w:pStyle w:val="Normal"/>
-        <w:rPr/>
-      </w:pPr>
-      <w:r>
-        <w:rPr/>
-      </w:r>
-    </w:p>
-    <w:p>
-      <w:pPr>
-        <w:pStyle w:val="Normal"/>
-        <w:rPr/>
       </w:pPr>
       <w:r>
         <w:rPr/>
@@ -920,6 +1221,7 @@
       </w:pPr>
       <w:rPr>
         <w:rFonts w:ascii="Symbol" w:hAnsi="Symbol" w:cs="Symbol" w:hint="default"/>
+        <w:rFonts w:cs="Symbol"/>
       </w:rPr>
     </w:lvl>
     <w:lvl w:ilvl="1">
@@ -932,6 +1234,7 @@
       </w:pPr>
       <w:rPr>
         <w:rFonts w:ascii="Courier New" w:hAnsi="Courier New" w:cs="Courier New" w:hint="default"/>
+        <w:rFonts w:cs="Courier New"/>
       </w:rPr>
     </w:lvl>
     <w:lvl w:ilvl="2">
@@ -944,6 +1247,7 @@
       </w:pPr>
       <w:rPr>
         <w:rFonts w:ascii="Wingdings" w:hAnsi="Wingdings" w:cs="Wingdings" w:hint="default"/>
+        <w:rFonts w:cs="Wingdings"/>
       </w:rPr>
     </w:lvl>
     <w:lvl w:ilvl="3">
@@ -956,6 +1260,7 @@
       </w:pPr>
       <w:rPr>
         <w:rFonts w:ascii="Symbol" w:hAnsi="Symbol" w:cs="Symbol" w:hint="default"/>
+        <w:rFonts w:cs="Symbol"/>
       </w:rPr>
     </w:lvl>
     <w:lvl w:ilvl="4">
@@ -968,6 +1273,7 @@
       </w:pPr>
       <w:rPr>
         <w:rFonts w:ascii="Courier New" w:hAnsi="Courier New" w:cs="Courier New" w:hint="default"/>
+        <w:rFonts w:cs="Courier New"/>
       </w:rPr>
     </w:lvl>
     <w:lvl w:ilvl="5">
@@ -980,6 +1286,7 @@
       </w:pPr>
       <w:rPr>
         <w:rFonts w:ascii="Wingdings" w:hAnsi="Wingdings" w:cs="Wingdings" w:hint="default"/>
+        <w:rFonts w:cs="Wingdings"/>
       </w:rPr>
     </w:lvl>
     <w:lvl w:ilvl="6">
@@ -992,6 +1299,7 @@
       </w:pPr>
       <w:rPr>
         <w:rFonts w:ascii="Symbol" w:hAnsi="Symbol" w:cs="Symbol" w:hint="default"/>
+        <w:rFonts w:cs="Symbol"/>
       </w:rPr>
     </w:lvl>
     <w:lvl w:ilvl="7">
@@ -1004,6 +1312,7 @@
       </w:pPr>
       <w:rPr>
         <w:rFonts w:ascii="Courier New" w:hAnsi="Courier New" w:cs="Courier New" w:hint="default"/>
+        <w:rFonts w:cs="Courier New"/>
       </w:rPr>
     </w:lvl>
     <w:lvl w:ilvl="8">
@@ -1016,6 +1325,7 @@
       </w:pPr>
       <w:rPr>
         <w:rFonts w:ascii="Wingdings" w:hAnsi="Wingdings" w:cs="Wingdings" w:hint="default"/>
+        <w:rFonts w:cs="Wingdings"/>
       </w:rPr>
     </w:lvl>
   </w:abstractNum>
@@ -1832,6 +2142,202 @@
     <w:qFormat/>
     <w:rPr>
       <w:rFonts w:cs="Wingdings"/>
+    </w:rPr>
+  </w:style>
+  <w:style w:type="character" w:styleId="ListLabel73">
+    <w:name w:val="ListLabel 73"/>
+    <w:qFormat/>
+    <w:rPr>
+      <w:rFonts w:cs="Symbol"/>
+    </w:rPr>
+  </w:style>
+  <w:style w:type="character" w:styleId="ListLabel74">
+    <w:name w:val="ListLabel 74"/>
+    <w:qFormat/>
+    <w:rPr>
+      <w:rFonts w:cs="Courier New"/>
+    </w:rPr>
+  </w:style>
+  <w:style w:type="character" w:styleId="ListLabel75">
+    <w:name w:val="ListLabel 75"/>
+    <w:qFormat/>
+    <w:rPr>
+      <w:rFonts w:cs="Wingdings"/>
+    </w:rPr>
+  </w:style>
+  <w:style w:type="character" w:styleId="ListLabel76">
+    <w:name w:val="ListLabel 76"/>
+    <w:qFormat/>
+    <w:rPr>
+      <w:rFonts w:cs="Symbol"/>
+    </w:rPr>
+  </w:style>
+  <w:style w:type="character" w:styleId="ListLabel77">
+    <w:name w:val="ListLabel 77"/>
+    <w:qFormat/>
+    <w:rPr>
+      <w:rFonts w:cs="Courier New"/>
+    </w:rPr>
+  </w:style>
+  <w:style w:type="character" w:styleId="ListLabel78">
+    <w:name w:val="ListLabel 78"/>
+    <w:qFormat/>
+    <w:rPr>
+      <w:rFonts w:cs="Wingdings"/>
+    </w:rPr>
+  </w:style>
+  <w:style w:type="character" w:styleId="ListLabel79">
+    <w:name w:val="ListLabel 79"/>
+    <w:qFormat/>
+    <w:rPr>
+      <w:rFonts w:cs="Symbol"/>
+    </w:rPr>
+  </w:style>
+  <w:style w:type="character" w:styleId="ListLabel80">
+    <w:name w:val="ListLabel 80"/>
+    <w:qFormat/>
+    <w:rPr>
+      <w:rFonts w:cs="Courier New"/>
+    </w:rPr>
+  </w:style>
+  <w:style w:type="character" w:styleId="ListLabel81">
+    <w:name w:val="ListLabel 81"/>
+    <w:qFormat/>
+    <w:rPr>
+      <w:rFonts w:cs="Wingdings"/>
+    </w:rPr>
+  </w:style>
+  <w:style w:type="character" w:styleId="ListLabel82">
+    <w:name w:val="ListLabel 82"/>
+    <w:qFormat/>
+    <w:rPr>
+      <w:rFonts w:cs="Symbol"/>
+    </w:rPr>
+  </w:style>
+  <w:style w:type="character" w:styleId="ListLabel83">
+    <w:name w:val="ListLabel 83"/>
+    <w:qFormat/>
+    <w:rPr>
+      <w:rFonts w:cs="Courier New"/>
+    </w:rPr>
+  </w:style>
+  <w:style w:type="character" w:styleId="ListLabel84">
+    <w:name w:val="ListLabel 84"/>
+    <w:qFormat/>
+    <w:rPr>
+      <w:rFonts w:cs="Wingdings"/>
+    </w:rPr>
+  </w:style>
+  <w:style w:type="character" w:styleId="ListLabel85">
+    <w:name w:val="ListLabel 85"/>
+    <w:qFormat/>
+    <w:rPr>
+      <w:rFonts w:cs="Symbol"/>
+    </w:rPr>
+  </w:style>
+  <w:style w:type="character" w:styleId="ListLabel86">
+    <w:name w:val="ListLabel 86"/>
+    <w:qFormat/>
+    <w:rPr>
+      <w:rFonts w:cs="Courier New"/>
+    </w:rPr>
+  </w:style>
+  <w:style w:type="character" w:styleId="ListLabel87">
+    <w:name w:val="ListLabel 87"/>
+    <w:qFormat/>
+    <w:rPr>
+      <w:rFonts w:cs="Wingdings"/>
+    </w:rPr>
+  </w:style>
+  <w:style w:type="character" w:styleId="ListLabel88">
+    <w:name w:val="ListLabel 88"/>
+    <w:qFormat/>
+    <w:rPr>
+      <w:rFonts w:cs="Symbol"/>
+    </w:rPr>
+  </w:style>
+  <w:style w:type="character" w:styleId="ListLabel89">
+    <w:name w:val="ListLabel 89"/>
+    <w:qFormat/>
+    <w:rPr>
+      <w:rFonts w:cs="Courier New"/>
+    </w:rPr>
+  </w:style>
+  <w:style w:type="character" w:styleId="ListLabel90">
+    <w:name w:val="ListLabel 90"/>
+    <w:qFormat/>
+    <w:rPr>
+      <w:rFonts w:cs="Wingdings"/>
+    </w:rPr>
+  </w:style>
+  <w:style w:type="character" w:styleId="ListLabel91">
+    <w:name w:val="ListLabel 91"/>
+    <w:qFormat/>
+    <w:rPr>
+      <w:rFonts w:cs="Symbol"/>
+    </w:rPr>
+  </w:style>
+  <w:style w:type="character" w:styleId="ListLabel92">
+    <w:name w:val="ListLabel 92"/>
+    <w:qFormat/>
+    <w:rPr>
+      <w:rFonts w:cs="Courier New"/>
+    </w:rPr>
+  </w:style>
+  <w:style w:type="character" w:styleId="ListLabel93">
+    <w:name w:val="ListLabel 93"/>
+    <w:qFormat/>
+    <w:rPr>
+      <w:rFonts w:cs="Wingdings"/>
+    </w:rPr>
+  </w:style>
+  <w:style w:type="character" w:styleId="ListLabel94">
+    <w:name w:val="ListLabel 94"/>
+    <w:qFormat/>
+    <w:rPr>
+      <w:rFonts w:cs="Symbol"/>
+    </w:rPr>
+  </w:style>
+  <w:style w:type="character" w:styleId="ListLabel95">
+    <w:name w:val="ListLabel 95"/>
+    <w:qFormat/>
+    <w:rPr>
+      <w:rFonts w:cs="Courier New"/>
+    </w:rPr>
+  </w:style>
+  <w:style w:type="character" w:styleId="ListLabel96">
+    <w:name w:val="ListLabel 96"/>
+    <w:qFormat/>
+    <w:rPr>
+      <w:rFonts w:cs="Wingdings"/>
+    </w:rPr>
+  </w:style>
+  <w:style w:type="character" w:styleId="ListLabel97">
+    <w:name w:val="ListLabel 97"/>
+    <w:qFormat/>
+    <w:rPr>
+      <w:rFonts w:cs="Symbol"/>
+    </w:rPr>
+  </w:style>
+  <w:style w:type="character" w:styleId="ListLabel98">
+    <w:name w:val="ListLabel 98"/>
+    <w:qFormat/>
+    <w:rPr>
+      <w:rFonts w:cs="Courier New"/>
+    </w:rPr>
+  </w:style>
+  <w:style w:type="character" w:styleId="ListLabel99">
+    <w:name w:val="ListLabel 99"/>
+    <w:qFormat/>
+    <w:rPr>
+      <w:rFonts w:cs="Wingdings"/>
+    </w:rPr>
+  </w:style>
+  <w:style w:type="character" w:styleId="Bullets">
+    <w:name w:val="Bullets"/>
+    <w:qFormat/>
+    <w:rPr>
+      <w:rFonts w:ascii="OpenSymbol" w:hAnsi="OpenSymbol" w:eastAsia="OpenSymbol" w:cs="OpenSymbol"/>
     </w:rPr>
   </w:style>
   <w:style w:type="paragraph" w:styleId="Heading" w:customStyle="1">

</xml_diff>